<commit_message>
Indicador de Desempenho 03
</commit_message>
<xml_diff>
--- a/Documentacao/Indicadores 01,02.docx
+++ b/Documentacao/Indicadores 01,02.docx
@@ -1,6 +1,6 @@
 
 <file path=word/document.xml><?xml version="1.0" encoding="utf-8"?>
-<w:document xmlns:wpc="http://schemas.microsoft.com/office/word/2010/wordprocessingCanvas" xmlns:cx="http://schemas.microsoft.com/office/drawing/2014/chartex" xmlns:cx1="http://schemas.microsoft.com/office/drawing/2015/9/8/chartex" xmlns:cx2="http://schemas.microsoft.com/office/drawing/2015/10/21/chartex" xmlns:cx3="http://schemas.microsoft.com/office/drawing/2016/5/9/chartex" xmlns:cx4="http://schemas.microsoft.com/office/drawing/2016/5/10/chartex" xmlns:cx5="http://schemas.microsoft.com/office/drawing/2016/5/11/chartex" xmlns:cx6="http://schemas.microsoft.com/office/drawing/2016/5/12/chartex" xmlns:cx7="http://schemas.microsoft.com/office/drawing/2016/5/13/chartex" xmlns:cx8="http://schemas.microsoft.com/office/drawing/2016/5/14/chartex" xmlns:mc="http://schemas.openxmlformats.org/markup-compatibility/2006" xmlns:aink="http://schemas.microsoft.com/office/drawing/2016/ink" xmlns:am3d="http://schemas.microsoft.com/office/drawing/2017/model3d" xmlns:o="urn:schemas-microsoft-com:office:office" xmlns:r="http://schemas.openxmlformats.org/officeDocument/2006/relationships" xmlns:m="http://schemas.openxmlformats.org/officeDocument/2006/math" xmlns:v="urn:schemas-microsoft-com:vml" xmlns:wp14="http://schemas.microsoft.com/office/word/2010/wordprocessingDrawing" xmlns:wp="http://schemas.openxmlformats.org/drawingml/2006/wordprocessingDrawing" xmlns:w10="urn:schemas-microsoft-com:office:word" xmlns:w="http://schemas.openxmlformats.org/wordprocessingml/2006/main" xmlns:w14="http://schemas.microsoft.com/office/word/2010/wordml" xmlns:w15="http://schemas.microsoft.com/office/word/2012/wordml" xmlns:w16cex="http://schemas.microsoft.com/office/word/2018/wordml/cex" xmlns:w16cid="http://schemas.microsoft.com/office/word/2016/wordml/cid" xmlns:w16="http://schemas.microsoft.com/office/word/2018/wordml" xmlns:w16se="http://schemas.microsoft.com/office/word/2015/wordml/symex" xmlns:wpg="http://schemas.microsoft.com/office/word/2010/wordprocessingGroup" xmlns:wpi="http://schemas.microsoft.com/office/word/2010/wordprocessingInk" xmlns:wne="http://schemas.microsoft.com/office/word/2006/wordml" xmlns:wps="http://schemas.microsoft.com/office/word/2010/wordprocessingShape" mc:Ignorable="w14 w15 w16se w16cid w16 w16cex wp14">
+<w:document xmlns:wpc="http://schemas.microsoft.com/office/word/2010/wordprocessingCanvas" xmlns:mo="http://schemas.microsoft.com/office/mac/office/2008/main" xmlns:mc="http://schemas.openxmlformats.org/markup-compatibility/2006" xmlns:mv="urn:schemas-microsoft-com:mac:vml" xmlns:o="urn:schemas-microsoft-com:office:office" xmlns:r="http://schemas.openxmlformats.org/officeDocument/2006/relationships" xmlns:m="http://schemas.openxmlformats.org/officeDocument/2006/math" xmlns:v="urn:schemas-microsoft-com:vml" xmlns:wp14="http://schemas.microsoft.com/office/word/2010/wordprocessingDrawing" xmlns:wp="http://schemas.openxmlformats.org/drawingml/2006/wordprocessingDrawing" xmlns:w10="urn:schemas-microsoft-com:office:word" xmlns:w="http://schemas.openxmlformats.org/wordprocessingml/2006/main" xmlns:w14="http://schemas.microsoft.com/office/word/2010/wordml" xmlns:w15="http://schemas.microsoft.com/office/word/2012/wordml" xmlns:wpg="http://schemas.microsoft.com/office/word/2010/wordprocessingGroup" xmlns:wpi="http://schemas.microsoft.com/office/word/2010/wordprocessingInk" xmlns:wne="http://schemas.microsoft.com/office/word/2006/wordml" xmlns:wps="http://schemas.microsoft.com/office/word/2010/wordprocessingShape" mc:Ignorable="w14 w15 wp14">
   <w:body>
     <w:p>
       <w:pPr>
@@ -699,16 +699,7 @@
                       <w:szCs w:val="24"/>
                       <w:lang w:eastAsia="pt-BR"/>
                     </w:rPr>
-                    <m:t xml:space="preserve">Nº </m:t>
-                  </m:r>
-                  <m:r>
-                    <w:rPr>
-                      <w:rFonts w:ascii="Cambria Math" w:hAnsi="Cambria Math" w:cs="Arial"/>
-                      <w:sz w:val="24"/>
-                      <w:szCs w:val="24"/>
-                      <w:lang w:eastAsia="pt-BR"/>
-                    </w:rPr>
-                    <m:t>doações iniciadas</m:t>
+                    <m:t>Nº doações iniciadas</m:t>
                   </m:r>
                 </m:num>
                 <m:den>
@@ -719,16 +710,7 @@
                       <w:szCs w:val="24"/>
                       <w:lang w:eastAsia="pt-BR"/>
                     </w:rPr>
-                    <m:t xml:space="preserve">Nº </m:t>
-                  </m:r>
-                  <m:r>
-                    <w:rPr>
-                      <w:rFonts w:ascii="Cambria Math" w:hAnsi="Cambria Math" w:cs="Arial"/>
-                      <w:sz w:val="24"/>
-                      <w:szCs w:val="24"/>
-                      <w:lang w:eastAsia="pt-BR"/>
-                    </w:rPr>
-                    <m:t>doações finalizadas</m:t>
+                    <m:t>Nº doações finalizadas</m:t>
                   </m:r>
                 </m:den>
               </m:f>
@@ -813,6 +795,25 @@
                 <w:lang w:eastAsia="pt-BR"/>
               </w:rPr>
             </w:pPr>
+            <w:bookmarkStart w:id="2" w:name="_GoBack" w:colFirst="0" w:colLast="0"/>
+            <w:r>
+              <w:rPr>
+                <w:rFonts w:ascii="Arial" w:hAnsi="Arial" w:cs="Arial"/>
+                <w:sz w:val="24"/>
+                <w:szCs w:val="24"/>
+                <w:lang w:eastAsia="pt-BR"/>
+              </w:rPr>
+              <w:t>Porcentagem</w:t>
+            </w:r>
+            <w:r>
+              <w:rPr>
+                <w:rFonts w:ascii="Arial" w:hAnsi="Arial" w:cs="Arial"/>
+                <w:sz w:val="24"/>
+                <w:szCs w:val="24"/>
+                <w:lang w:eastAsia="pt-BR"/>
+              </w:rPr>
+              <w:t xml:space="preserve"> de Cadastros de Materiais efetuados pela quantidade de usuários cadastrados</w:t>
+            </w:r>
           </w:p>
         </w:tc>
         <w:tc>
@@ -830,6 +831,15 @@
                 <w:lang w:eastAsia="pt-BR"/>
               </w:rPr>
             </w:pPr>
+            <w:r>
+              <w:rPr>
+                <w:rFonts w:ascii="Arial" w:hAnsi="Arial" w:cs="Arial"/>
+                <w:sz w:val="24"/>
+                <w:szCs w:val="24"/>
+                <w:lang w:eastAsia="pt-BR"/>
+              </w:rPr>
+              <w:t>Indica a confiabilidade do serviço prestado pela plataforma.</w:t>
+            </w:r>
           </w:p>
         </w:tc>
         <w:tc>
@@ -847,6 +857,15 @@
                 <w:lang w:eastAsia="pt-BR"/>
               </w:rPr>
             </w:pPr>
+            <w:r>
+              <w:rPr>
+                <w:rFonts w:ascii="Arial" w:hAnsi="Arial" w:cs="Arial"/>
+                <w:sz w:val="24"/>
+                <w:szCs w:val="24"/>
+                <w:lang w:eastAsia="pt-BR"/>
+              </w:rPr>
+              <w:t>Quantos materiais são cadastrados em no site tendo como base o número de usuários?</w:t>
+            </w:r>
           </w:p>
         </w:tc>
         <w:tc>
@@ -864,6 +883,54 @@
                 <w:lang w:eastAsia="pt-BR"/>
               </w:rPr>
             </w:pPr>
+            <m:oMathPara>
+              <m:oMath>
+                <m:f>
+                  <m:fPr>
+                    <m:ctrlPr>
+                      <w:rPr>
+                        <w:rFonts w:ascii="Cambria Math" w:hAnsi="Cambria Math" w:cs="Arial"/>
+                        <w:i/>
+                        <w:sz w:val="24"/>
+                        <w:szCs w:val="24"/>
+                        <w:lang w:eastAsia="pt-BR"/>
+                      </w:rPr>
+                    </m:ctrlPr>
+                  </m:fPr>
+                  <m:num>
+                    <m:r>
+                      <w:rPr>
+                        <w:rFonts w:ascii="Cambria Math" w:hAnsi="Cambria Math" w:cs="Arial"/>
+                        <w:sz w:val="24"/>
+                        <w:szCs w:val="24"/>
+                        <w:lang w:eastAsia="pt-BR"/>
+                      </w:rPr>
+                      <m:t>nº materiais</m:t>
+                    </m:r>
+                  </m:num>
+                  <m:den>
+                    <m:r>
+                      <w:rPr>
+                        <w:rFonts w:ascii="Cambria Math" w:hAnsi="Cambria Math" w:cs="Arial"/>
+                        <w:sz w:val="24"/>
+                        <w:szCs w:val="24"/>
+                        <w:lang w:eastAsia="pt-BR"/>
+                      </w:rPr>
+                      <m:t>qte total usuarios</m:t>
+                    </m:r>
+                  </m:den>
+                </m:f>
+                <m:r>
+                  <w:rPr>
+                    <w:rFonts w:ascii="Cambria Math" w:hAnsi="Cambria Math" w:cs="Arial"/>
+                    <w:sz w:val="24"/>
+                    <w:szCs w:val="24"/>
+                    <w:lang w:eastAsia="pt-BR"/>
+                  </w:rPr>
+                  <m:t>x100</m:t>
+                </m:r>
+              </m:oMath>
+            </m:oMathPara>
           </w:p>
         </w:tc>
         <w:tc>
@@ -881,6 +948,15 @@
                 <w:lang w:eastAsia="pt-BR"/>
               </w:rPr>
             </w:pPr>
+            <w:r>
+              <w:rPr>
+                <w:rFonts w:ascii="Arial" w:hAnsi="Arial" w:cs="Arial"/>
+                <w:sz w:val="24"/>
+                <w:szCs w:val="24"/>
+                <w:lang w:eastAsia="pt-BR"/>
+              </w:rPr>
+              <w:t>Tabela Materiais</w:t>
+            </w:r>
           </w:p>
         </w:tc>
         <w:tc>
@@ -898,9 +974,19 @@
                 <w:lang w:eastAsia="pt-BR"/>
               </w:rPr>
             </w:pPr>
+            <w:r>
+              <w:rPr>
+                <w:rFonts w:ascii="Arial" w:hAnsi="Arial" w:cs="Arial"/>
+                <w:sz w:val="24"/>
+                <w:szCs w:val="24"/>
+                <w:lang w:eastAsia="pt-BR"/>
+              </w:rPr>
+              <w:t>Crescimento</w:t>
+            </w:r>
           </w:p>
         </w:tc>
       </w:tr>
+      <w:bookmarkEnd w:id="2"/>
       <w:tr>
         <w:tc>
           <w:tcPr>
@@ -1105,7 +1191,7 @@
 </file>
 
 <file path=word/endnotes.xml><?xml version="1.0" encoding="utf-8"?>
-<w:endnotes xmlns:wpc="http://schemas.microsoft.com/office/word/2010/wordprocessingCanvas" xmlns:cx="http://schemas.microsoft.com/office/drawing/2014/chartex" xmlns:cx1="http://schemas.microsoft.com/office/drawing/2015/9/8/chartex" xmlns:cx2="http://schemas.microsoft.com/office/drawing/2015/10/21/chartex" xmlns:cx3="http://schemas.microsoft.com/office/drawing/2016/5/9/chartex" xmlns:cx4="http://schemas.microsoft.com/office/drawing/2016/5/10/chartex" xmlns:cx5="http://schemas.microsoft.com/office/drawing/2016/5/11/chartex" xmlns:cx6="http://schemas.microsoft.com/office/drawing/2016/5/12/chartex" xmlns:cx7="http://schemas.microsoft.com/office/drawing/2016/5/13/chartex" xmlns:cx8="http://schemas.microsoft.com/office/drawing/2016/5/14/chartex" xmlns:mc="http://schemas.openxmlformats.org/markup-compatibility/2006" xmlns:aink="http://schemas.microsoft.com/office/drawing/2016/ink" xmlns:am3d="http://schemas.microsoft.com/office/drawing/2017/model3d" xmlns:o="urn:schemas-microsoft-com:office:office" xmlns:r="http://schemas.openxmlformats.org/officeDocument/2006/relationships" xmlns:m="http://schemas.openxmlformats.org/officeDocument/2006/math" xmlns:v="urn:schemas-microsoft-com:vml" xmlns:wp14="http://schemas.microsoft.com/office/word/2010/wordprocessingDrawing" xmlns:wp="http://schemas.openxmlformats.org/drawingml/2006/wordprocessingDrawing" xmlns:w10="urn:schemas-microsoft-com:office:word" xmlns:w="http://schemas.openxmlformats.org/wordprocessingml/2006/main" xmlns:w14="http://schemas.microsoft.com/office/word/2010/wordml" xmlns:w15="http://schemas.microsoft.com/office/word/2012/wordml" xmlns:w16cex="http://schemas.microsoft.com/office/word/2018/wordml/cex" xmlns:w16cid="http://schemas.microsoft.com/office/word/2016/wordml/cid" xmlns:w16="http://schemas.microsoft.com/office/word/2018/wordml" xmlns:w16se="http://schemas.microsoft.com/office/word/2015/wordml/symex" xmlns:wpg="http://schemas.microsoft.com/office/word/2010/wordprocessingGroup" xmlns:wpi="http://schemas.microsoft.com/office/word/2010/wordprocessingInk" xmlns:wne="http://schemas.microsoft.com/office/word/2006/wordml" xmlns:wps="http://schemas.microsoft.com/office/word/2010/wordprocessingShape" mc:Ignorable="w14 w15 w16se w16cid w16 w16cex wp14">
+<w:endnotes xmlns:wpc="http://schemas.microsoft.com/office/word/2010/wordprocessingCanvas" xmlns:mo="http://schemas.microsoft.com/office/mac/office/2008/main" xmlns:mc="http://schemas.openxmlformats.org/markup-compatibility/2006" xmlns:mv="urn:schemas-microsoft-com:mac:vml" xmlns:o="urn:schemas-microsoft-com:office:office" xmlns:r="http://schemas.openxmlformats.org/officeDocument/2006/relationships" xmlns:m="http://schemas.openxmlformats.org/officeDocument/2006/math" xmlns:v="urn:schemas-microsoft-com:vml" xmlns:wp14="http://schemas.microsoft.com/office/word/2010/wordprocessingDrawing" xmlns:wp="http://schemas.openxmlformats.org/drawingml/2006/wordprocessingDrawing" xmlns:w10="urn:schemas-microsoft-com:office:word" xmlns:w="http://schemas.openxmlformats.org/wordprocessingml/2006/main" xmlns:w14="http://schemas.microsoft.com/office/word/2010/wordml" xmlns:w15="http://schemas.microsoft.com/office/word/2012/wordml" xmlns:wpg="http://schemas.microsoft.com/office/word/2010/wordprocessingGroup" xmlns:wpi="http://schemas.microsoft.com/office/word/2010/wordprocessingInk" xmlns:wne="http://schemas.microsoft.com/office/word/2006/wordml" xmlns:wps="http://schemas.microsoft.com/office/word/2010/wordprocessingShape" mc:Ignorable="w14 w15 wp14">
   <w:endnote w:type="separator" w:id="-1">
     <w:p>
       <w:pPr>
@@ -1130,7 +1216,7 @@
 </file>
 
 <file path=word/footnotes.xml><?xml version="1.0" encoding="utf-8"?>
-<w:footnotes xmlns:wpc="http://schemas.microsoft.com/office/word/2010/wordprocessingCanvas" xmlns:cx="http://schemas.microsoft.com/office/drawing/2014/chartex" xmlns:cx1="http://schemas.microsoft.com/office/drawing/2015/9/8/chartex" xmlns:cx2="http://schemas.microsoft.com/office/drawing/2015/10/21/chartex" xmlns:cx3="http://schemas.microsoft.com/office/drawing/2016/5/9/chartex" xmlns:cx4="http://schemas.microsoft.com/office/drawing/2016/5/10/chartex" xmlns:cx5="http://schemas.microsoft.com/office/drawing/2016/5/11/chartex" xmlns:cx6="http://schemas.microsoft.com/office/drawing/2016/5/12/chartex" xmlns:cx7="http://schemas.microsoft.com/office/drawing/2016/5/13/chartex" xmlns:cx8="http://schemas.microsoft.com/office/drawing/2016/5/14/chartex" xmlns:mc="http://schemas.openxmlformats.org/markup-compatibility/2006" xmlns:aink="http://schemas.microsoft.com/office/drawing/2016/ink" xmlns:am3d="http://schemas.microsoft.com/office/drawing/2017/model3d" xmlns:o="urn:schemas-microsoft-com:office:office" xmlns:r="http://schemas.openxmlformats.org/officeDocument/2006/relationships" xmlns:m="http://schemas.openxmlformats.org/officeDocument/2006/math" xmlns:v="urn:schemas-microsoft-com:vml" xmlns:wp14="http://schemas.microsoft.com/office/word/2010/wordprocessingDrawing" xmlns:wp="http://schemas.openxmlformats.org/drawingml/2006/wordprocessingDrawing" xmlns:w10="urn:schemas-microsoft-com:office:word" xmlns:w="http://schemas.openxmlformats.org/wordprocessingml/2006/main" xmlns:w14="http://schemas.microsoft.com/office/word/2010/wordml" xmlns:w15="http://schemas.microsoft.com/office/word/2012/wordml" xmlns:w16cex="http://schemas.microsoft.com/office/word/2018/wordml/cex" xmlns:w16cid="http://schemas.microsoft.com/office/word/2016/wordml/cid" xmlns:w16="http://schemas.microsoft.com/office/word/2018/wordml" xmlns:w16se="http://schemas.microsoft.com/office/word/2015/wordml/symex" xmlns:wpg="http://schemas.microsoft.com/office/word/2010/wordprocessingGroup" xmlns:wpi="http://schemas.microsoft.com/office/word/2010/wordprocessingInk" xmlns:wne="http://schemas.microsoft.com/office/word/2006/wordml" xmlns:wps="http://schemas.microsoft.com/office/word/2010/wordprocessingShape" mc:Ignorable="w14 w15 w16se w16cid w16 w16cex wp14">
+<w:footnotes xmlns:wpc="http://schemas.microsoft.com/office/word/2010/wordprocessingCanvas" xmlns:mo="http://schemas.microsoft.com/office/mac/office/2008/main" xmlns:mc="http://schemas.openxmlformats.org/markup-compatibility/2006" xmlns:mv="urn:schemas-microsoft-com:mac:vml" xmlns:o="urn:schemas-microsoft-com:office:office" xmlns:r="http://schemas.openxmlformats.org/officeDocument/2006/relationships" xmlns:m="http://schemas.openxmlformats.org/officeDocument/2006/math" xmlns:v="urn:schemas-microsoft-com:vml" xmlns:wp14="http://schemas.microsoft.com/office/word/2010/wordprocessingDrawing" xmlns:wp="http://schemas.openxmlformats.org/drawingml/2006/wordprocessingDrawing" xmlns:w10="urn:schemas-microsoft-com:office:word" xmlns:w="http://schemas.openxmlformats.org/wordprocessingml/2006/main" xmlns:w14="http://schemas.microsoft.com/office/word/2010/wordml" xmlns:w15="http://schemas.microsoft.com/office/word/2012/wordml" xmlns:wpg="http://schemas.microsoft.com/office/word/2010/wordprocessingGroup" xmlns:wpi="http://schemas.microsoft.com/office/word/2010/wordprocessingInk" xmlns:wne="http://schemas.microsoft.com/office/word/2006/wordml" xmlns:wps="http://schemas.microsoft.com/office/word/2010/wordprocessingShape" mc:Ignorable="w14 w15 wp14">
   <w:footnote w:type="separator" w:id="-1">
     <w:p>
       <w:pPr>
@@ -1155,7 +1241,7 @@
 </file>
 
 <file path=word/header1.xml><?xml version="1.0" encoding="utf-8"?>
-<w:hdr xmlns:wpc="http://schemas.microsoft.com/office/word/2010/wordprocessingCanvas" xmlns:cx="http://schemas.microsoft.com/office/drawing/2014/chartex" xmlns:cx1="http://schemas.microsoft.com/office/drawing/2015/9/8/chartex" xmlns:cx2="http://schemas.microsoft.com/office/drawing/2015/10/21/chartex" xmlns:cx3="http://schemas.microsoft.com/office/drawing/2016/5/9/chartex" xmlns:cx4="http://schemas.microsoft.com/office/drawing/2016/5/10/chartex" xmlns:cx5="http://schemas.microsoft.com/office/drawing/2016/5/11/chartex" xmlns:cx6="http://schemas.microsoft.com/office/drawing/2016/5/12/chartex" xmlns:cx7="http://schemas.microsoft.com/office/drawing/2016/5/13/chartex" xmlns:cx8="http://schemas.microsoft.com/office/drawing/2016/5/14/chartex" xmlns:mc="http://schemas.openxmlformats.org/markup-compatibility/2006" xmlns:aink="http://schemas.microsoft.com/office/drawing/2016/ink" xmlns:am3d="http://schemas.microsoft.com/office/drawing/2017/model3d" xmlns:o="urn:schemas-microsoft-com:office:office" xmlns:r="http://schemas.openxmlformats.org/officeDocument/2006/relationships" xmlns:m="http://schemas.openxmlformats.org/officeDocument/2006/math" xmlns:v="urn:schemas-microsoft-com:vml" xmlns:wp14="http://schemas.microsoft.com/office/word/2010/wordprocessingDrawing" xmlns:wp="http://schemas.openxmlformats.org/drawingml/2006/wordprocessingDrawing" xmlns:w10="urn:schemas-microsoft-com:office:word" xmlns:w="http://schemas.openxmlformats.org/wordprocessingml/2006/main" xmlns:w14="http://schemas.microsoft.com/office/word/2010/wordml" xmlns:w15="http://schemas.microsoft.com/office/word/2012/wordml" xmlns:w16cex="http://schemas.microsoft.com/office/word/2018/wordml/cex" xmlns:w16cid="http://schemas.microsoft.com/office/word/2016/wordml/cid" xmlns:w16="http://schemas.microsoft.com/office/word/2018/wordml" xmlns:w16se="http://schemas.microsoft.com/office/word/2015/wordml/symex" xmlns:wpg="http://schemas.microsoft.com/office/word/2010/wordprocessingGroup" xmlns:wpi="http://schemas.microsoft.com/office/word/2010/wordprocessingInk" xmlns:wne="http://schemas.microsoft.com/office/word/2006/wordml" xmlns:wps="http://schemas.microsoft.com/office/word/2010/wordprocessingShape" mc:Ignorable="w14 w15 w16se w16cid w16 w16cex wp14">
+<w:hdr xmlns:wpc="http://schemas.microsoft.com/office/word/2010/wordprocessingCanvas" xmlns:mo="http://schemas.microsoft.com/office/mac/office/2008/main" xmlns:mc="http://schemas.openxmlformats.org/markup-compatibility/2006" xmlns:mv="urn:schemas-microsoft-com:mac:vml" xmlns:o="urn:schemas-microsoft-com:office:office" xmlns:r="http://schemas.openxmlformats.org/officeDocument/2006/relationships" xmlns:m="http://schemas.openxmlformats.org/officeDocument/2006/math" xmlns:v="urn:schemas-microsoft-com:vml" xmlns:wp14="http://schemas.microsoft.com/office/word/2010/wordprocessingDrawing" xmlns:wp="http://schemas.openxmlformats.org/drawingml/2006/wordprocessingDrawing" xmlns:w10="urn:schemas-microsoft-com:office:word" xmlns:w="http://schemas.openxmlformats.org/wordprocessingml/2006/main" xmlns:w14="http://schemas.microsoft.com/office/word/2010/wordml" xmlns:w15="http://schemas.microsoft.com/office/word/2012/wordml" xmlns:wpg="http://schemas.microsoft.com/office/word/2010/wordprocessingGroup" xmlns:wpi="http://schemas.microsoft.com/office/word/2010/wordprocessingInk" xmlns:wne="http://schemas.microsoft.com/office/word/2006/wordml" xmlns:wps="http://schemas.microsoft.com/office/word/2010/wordprocessingShape" mc:Ignorable="w14 w15 wp14">
   <w:p>
     <w:pPr>
       <w:pStyle w:val="Cabealho"/>
@@ -1174,7 +1260,7 @@
       <w:rPr>
         <w:noProof/>
       </w:rPr>
-      <w:t>5</w:t>
+      <w:t>1</w:t>
     </w:r>
     <w:r>
       <w:fldChar w:fldCharType="end"/>
@@ -1189,8 +1275,8 @@
 </file>
 
 <file path=word/numbering.xml><?xml version="1.0" encoding="utf-8"?>
-<w:numbering xmlns:wpc="http://schemas.microsoft.com/office/word/2010/wordprocessingCanvas" xmlns:cx="http://schemas.microsoft.com/office/drawing/2014/chartex" xmlns:cx1="http://schemas.microsoft.com/office/drawing/2015/9/8/chartex" xmlns:cx2="http://schemas.microsoft.com/office/drawing/2015/10/21/chartex" xmlns:cx3="http://schemas.microsoft.com/office/drawing/2016/5/9/chartex" xmlns:cx4="http://schemas.microsoft.com/office/drawing/2016/5/10/chartex" xmlns:cx5="http://schemas.microsoft.com/office/drawing/2016/5/11/chartex" xmlns:cx6="http://schemas.microsoft.com/office/drawing/2016/5/12/chartex" xmlns:cx7="http://schemas.microsoft.com/office/drawing/2016/5/13/chartex" xmlns:cx8="http://schemas.microsoft.com/office/drawing/2016/5/14/chartex" xmlns:mc="http://schemas.openxmlformats.org/markup-compatibility/2006" xmlns:aink="http://schemas.microsoft.com/office/drawing/2016/ink" xmlns:am3d="http://schemas.microsoft.com/office/drawing/2017/model3d" xmlns:o="urn:schemas-microsoft-com:office:office" xmlns:r="http://schemas.openxmlformats.org/officeDocument/2006/relationships" xmlns:m="http://schemas.openxmlformats.org/officeDocument/2006/math" xmlns:v="urn:schemas-microsoft-com:vml" xmlns:wp14="http://schemas.microsoft.com/office/word/2010/wordprocessingDrawing" xmlns:wp="http://schemas.openxmlformats.org/drawingml/2006/wordprocessingDrawing" xmlns:w10="urn:schemas-microsoft-com:office:word" xmlns:w="http://schemas.openxmlformats.org/wordprocessingml/2006/main" xmlns:w14="http://schemas.microsoft.com/office/word/2010/wordml" xmlns:w15="http://schemas.microsoft.com/office/word/2012/wordml" xmlns:w16cex="http://schemas.microsoft.com/office/word/2018/wordml/cex" xmlns:w16cid="http://schemas.microsoft.com/office/word/2016/wordml/cid" xmlns:w16="http://schemas.microsoft.com/office/word/2018/wordml" xmlns:w16se="http://schemas.microsoft.com/office/word/2015/wordml/symex" xmlns:wpg="http://schemas.microsoft.com/office/word/2010/wordprocessingGroup" xmlns:wpi="http://schemas.microsoft.com/office/word/2010/wordprocessingInk" xmlns:wne="http://schemas.microsoft.com/office/word/2006/wordml" xmlns:wps="http://schemas.microsoft.com/office/word/2010/wordprocessingShape" mc:Ignorable="w14 w15 w16se w16cid w16 w16cex wp14">
-  <w:abstractNum w:abstractNumId="0" w15:restartNumberingAfterBreak="0">
+<w:numbering xmlns:wpc="http://schemas.microsoft.com/office/word/2010/wordprocessingCanvas" xmlns:mo="http://schemas.microsoft.com/office/mac/office/2008/main" xmlns:mc="http://schemas.openxmlformats.org/markup-compatibility/2006" xmlns:mv="urn:schemas-microsoft-com:mac:vml" xmlns:o="urn:schemas-microsoft-com:office:office" xmlns:r="http://schemas.openxmlformats.org/officeDocument/2006/relationships" xmlns:m="http://schemas.openxmlformats.org/officeDocument/2006/math" xmlns:v="urn:schemas-microsoft-com:vml" xmlns:wp14="http://schemas.microsoft.com/office/word/2010/wordprocessingDrawing" xmlns:wp="http://schemas.openxmlformats.org/drawingml/2006/wordprocessingDrawing" xmlns:w10="urn:schemas-microsoft-com:office:word" xmlns:w="http://schemas.openxmlformats.org/wordprocessingml/2006/main" xmlns:w14="http://schemas.microsoft.com/office/word/2010/wordml" xmlns:w15="http://schemas.microsoft.com/office/word/2012/wordml" xmlns:wpg="http://schemas.microsoft.com/office/word/2010/wordprocessingGroup" xmlns:wpi="http://schemas.microsoft.com/office/word/2010/wordprocessingInk" xmlns:wne="http://schemas.microsoft.com/office/word/2006/wordml" xmlns:wps="http://schemas.microsoft.com/office/word/2010/wordprocessingShape" mc:Ignorable="w14 w15 wp14">
+  <w:abstractNum w:abstractNumId="0">
     <w:nsid w:val="FFFFFF1D"/>
     <w:multiLevelType w:val="multilevel"/>
     <w:tmpl w:val="76947B96"/>
@@ -1330,7 +1416,7 @@
       </w:rPr>
     </w:lvl>
   </w:abstractNum>
-  <w:abstractNum w:abstractNumId="1" w15:restartNumberingAfterBreak="0">
+  <w:abstractNum w:abstractNumId="1">
     <w:nsid w:val="00000001"/>
     <w:multiLevelType w:val="hybridMultilevel"/>
     <w:tmpl w:val="00000001"/>
@@ -1384,7 +1470,7 @@
       <w:lvlJc w:val="left"/>
     </w:lvl>
   </w:abstractNum>
-  <w:abstractNum w:abstractNumId="2" w15:restartNumberingAfterBreak="0">
+  <w:abstractNum w:abstractNumId="2">
     <w:nsid w:val="00000002"/>
     <w:multiLevelType w:val="multilevel"/>
     <w:tmpl w:val="894EE874"/>
@@ -1545,7 +1631,7 @@
       </w:rPr>
     </w:lvl>
   </w:abstractNum>
-  <w:abstractNum w:abstractNumId="3" w15:restartNumberingAfterBreak="0">
+  <w:abstractNum w:abstractNumId="3">
     <w:nsid w:val="00000003"/>
     <w:multiLevelType w:val="multilevel"/>
     <w:tmpl w:val="894EE875"/>
@@ -1707,7 +1793,7 @@
       </w:rPr>
     </w:lvl>
   </w:abstractNum>
-  <w:abstractNum w:abstractNumId="4" w15:restartNumberingAfterBreak="0">
+  <w:abstractNum w:abstractNumId="4">
     <w:nsid w:val="00000006"/>
     <w:multiLevelType w:val="singleLevel"/>
     <w:tmpl w:val="00000006"/>
@@ -1731,7 +1817,7 @@
       </w:rPr>
     </w:lvl>
   </w:abstractNum>
-  <w:abstractNum w:abstractNumId="5" w15:restartNumberingAfterBreak="0">
+  <w:abstractNum w:abstractNumId="5">
     <w:nsid w:val="017232C4"/>
     <w:multiLevelType w:val="multilevel"/>
     <w:tmpl w:val="894EE875"/>
@@ -1893,7 +1979,7 @@
       </w:rPr>
     </w:lvl>
   </w:abstractNum>
-  <w:abstractNum w:abstractNumId="6" w15:restartNumberingAfterBreak="0">
+  <w:abstractNum w:abstractNumId="6">
     <w:nsid w:val="06B61806"/>
     <w:multiLevelType w:val="hybridMultilevel"/>
     <w:tmpl w:val="8AD6A214"/>
@@ -2006,7 +2092,7 @@
       </w:rPr>
     </w:lvl>
   </w:abstractNum>
-  <w:abstractNum w:abstractNumId="7" w15:restartNumberingAfterBreak="0">
+  <w:abstractNum w:abstractNumId="7">
     <w:nsid w:val="0C4B4B43"/>
     <w:multiLevelType w:val="hybridMultilevel"/>
     <w:tmpl w:val="FD9E300E"/>
@@ -2146,7 +2232,7 @@
       </w:rPr>
     </w:lvl>
   </w:abstractNum>
-  <w:abstractNum w:abstractNumId="8" w15:restartNumberingAfterBreak="0">
+  <w:abstractNum w:abstractNumId="8">
     <w:nsid w:val="0DF0584E"/>
     <w:multiLevelType w:val="hybridMultilevel"/>
     <w:tmpl w:val="6CBCF90A"/>
@@ -2259,7 +2345,7 @@
       </w:rPr>
     </w:lvl>
   </w:abstractNum>
-  <w:abstractNum w:abstractNumId="9" w15:restartNumberingAfterBreak="0">
+  <w:abstractNum w:abstractNumId="9">
     <w:nsid w:val="0E7E3D2C"/>
     <w:multiLevelType w:val="hybridMultilevel"/>
     <w:tmpl w:val="FCB8AF56"/>
@@ -2372,7 +2458,7 @@
       </w:rPr>
     </w:lvl>
   </w:abstractNum>
-  <w:abstractNum w:abstractNumId="10" w15:restartNumberingAfterBreak="0">
+  <w:abstractNum w:abstractNumId="10">
     <w:nsid w:val="181D4FB1"/>
     <w:multiLevelType w:val="hybridMultilevel"/>
     <w:tmpl w:val="6B96D5F0"/>
@@ -2464,7 +2550,7 @@
       </w:pPr>
     </w:lvl>
   </w:abstractNum>
-  <w:abstractNum w:abstractNumId="11" w15:restartNumberingAfterBreak="0">
+  <w:abstractNum w:abstractNumId="11">
     <w:nsid w:val="1BD15E77"/>
     <w:multiLevelType w:val="hybridMultilevel"/>
     <w:tmpl w:val="83747CAE"/>
@@ -2578,7 +2664,7 @@
       </w:rPr>
     </w:lvl>
   </w:abstractNum>
-  <w:abstractNum w:abstractNumId="12" w15:restartNumberingAfterBreak="0">
+  <w:abstractNum w:abstractNumId="12">
     <w:nsid w:val="1F5F325C"/>
     <w:multiLevelType w:val="hybridMultilevel"/>
     <w:tmpl w:val="D1B45DEC"/>
@@ -2667,7 +2753,7 @@
       </w:pPr>
     </w:lvl>
   </w:abstractNum>
-  <w:abstractNum w:abstractNumId="13" w15:restartNumberingAfterBreak="0">
+  <w:abstractNum w:abstractNumId="13">
     <w:nsid w:val="23442C3A"/>
     <w:multiLevelType w:val="hybridMultilevel"/>
     <w:tmpl w:val="EE804BC4"/>
@@ -2780,7 +2866,7 @@
       </w:rPr>
     </w:lvl>
   </w:abstractNum>
-  <w:abstractNum w:abstractNumId="14" w15:restartNumberingAfterBreak="0">
+  <w:abstractNum w:abstractNumId="14">
     <w:nsid w:val="2E2625B0"/>
     <w:multiLevelType w:val="hybridMultilevel"/>
     <w:tmpl w:val="F4A648E6"/>
@@ -2893,7 +2979,7 @@
       </w:rPr>
     </w:lvl>
   </w:abstractNum>
-  <w:abstractNum w:abstractNumId="15" w15:restartNumberingAfterBreak="0">
+  <w:abstractNum w:abstractNumId="15">
     <w:nsid w:val="31721539"/>
     <w:multiLevelType w:val="hybridMultilevel"/>
     <w:tmpl w:val="A3F42F92"/>
@@ -3033,7 +3119,7 @@
       </w:rPr>
     </w:lvl>
   </w:abstractNum>
-  <w:abstractNum w:abstractNumId="16" w15:restartNumberingAfterBreak="0">
+  <w:abstractNum w:abstractNumId="16">
     <w:nsid w:val="32F17BB2"/>
     <w:multiLevelType w:val="hybridMultilevel"/>
     <w:tmpl w:val="4EAA3650"/>
@@ -3146,7 +3232,7 @@
       </w:rPr>
     </w:lvl>
   </w:abstractNum>
-  <w:abstractNum w:abstractNumId="17" w15:restartNumberingAfterBreak="0">
+  <w:abstractNum w:abstractNumId="17">
     <w:nsid w:val="34E26D61"/>
     <w:multiLevelType w:val="multilevel"/>
     <w:tmpl w:val="894EE875"/>
@@ -3308,7 +3394,7 @@
       </w:rPr>
     </w:lvl>
   </w:abstractNum>
-  <w:abstractNum w:abstractNumId="18" w15:restartNumberingAfterBreak="0">
+  <w:abstractNum w:abstractNumId="18">
     <w:nsid w:val="35D85771"/>
     <w:multiLevelType w:val="hybridMultilevel"/>
     <w:tmpl w:val="86329B56"/>
@@ -3421,7 +3507,7 @@
       </w:rPr>
     </w:lvl>
   </w:abstractNum>
-  <w:abstractNum w:abstractNumId="19" w15:restartNumberingAfterBreak="0">
+  <w:abstractNum w:abstractNumId="19">
     <w:nsid w:val="37C9641F"/>
     <w:multiLevelType w:val="hybridMultilevel"/>
     <w:tmpl w:val="2FC028D4"/>
@@ -3511,7 +3597,7 @@
       </w:pPr>
     </w:lvl>
   </w:abstractNum>
-  <w:abstractNum w:abstractNumId="20" w15:restartNumberingAfterBreak="0">
+  <w:abstractNum w:abstractNumId="20">
     <w:nsid w:val="3B4D34D6"/>
     <w:multiLevelType w:val="hybridMultilevel"/>
     <w:tmpl w:val="D108C9DC"/>
@@ -3600,7 +3686,7 @@
       </w:pPr>
     </w:lvl>
   </w:abstractNum>
-  <w:abstractNum w:abstractNumId="21" w15:restartNumberingAfterBreak="0">
+  <w:abstractNum w:abstractNumId="21">
     <w:nsid w:val="3D495F3E"/>
     <w:multiLevelType w:val="hybridMultilevel"/>
     <w:tmpl w:val="553EB76C"/>
@@ -3740,7 +3826,7 @@
       </w:rPr>
     </w:lvl>
   </w:abstractNum>
-  <w:abstractNum w:abstractNumId="22" w15:restartNumberingAfterBreak="0">
+  <w:abstractNum w:abstractNumId="22">
     <w:nsid w:val="3EC3124A"/>
     <w:multiLevelType w:val="hybridMultilevel"/>
     <w:tmpl w:val="4BC2E280"/>
@@ -3829,7 +3915,7 @@
       </w:pPr>
     </w:lvl>
   </w:abstractNum>
-  <w:abstractNum w:abstractNumId="23" w15:restartNumberingAfterBreak="0">
+  <w:abstractNum w:abstractNumId="23">
     <w:nsid w:val="40652FBD"/>
     <w:multiLevelType w:val="hybridMultilevel"/>
     <w:tmpl w:val="6204B83A"/>
@@ -3918,7 +4004,7 @@
       </w:pPr>
     </w:lvl>
   </w:abstractNum>
-  <w:abstractNum w:abstractNumId="24" w15:restartNumberingAfterBreak="0">
+  <w:abstractNum w:abstractNumId="24">
     <w:nsid w:val="41703331"/>
     <w:multiLevelType w:val="hybridMultilevel"/>
     <w:tmpl w:val="4E625CB2"/>
@@ -4007,7 +4093,7 @@
       </w:pPr>
     </w:lvl>
   </w:abstractNum>
-  <w:abstractNum w:abstractNumId="25" w15:restartNumberingAfterBreak="0">
+  <w:abstractNum w:abstractNumId="25">
     <w:nsid w:val="430D1C3E"/>
     <w:multiLevelType w:val="hybridMultilevel"/>
     <w:tmpl w:val="6E58A216"/>
@@ -4120,7 +4206,7 @@
       </w:rPr>
     </w:lvl>
   </w:abstractNum>
-  <w:abstractNum w:abstractNumId="26" w15:restartNumberingAfterBreak="0">
+  <w:abstractNum w:abstractNumId="26">
     <w:nsid w:val="48424091"/>
     <w:multiLevelType w:val="hybridMultilevel"/>
     <w:tmpl w:val="6B3C7274"/>
@@ -4233,7 +4319,7 @@
       </w:rPr>
     </w:lvl>
   </w:abstractNum>
-  <w:abstractNum w:abstractNumId="27" w15:restartNumberingAfterBreak="0">
+  <w:abstractNum w:abstractNumId="27">
     <w:nsid w:val="4E16602B"/>
     <w:multiLevelType w:val="hybridMultilevel"/>
     <w:tmpl w:val="A0B48270"/>
@@ -4346,7 +4432,7 @@
       </w:rPr>
     </w:lvl>
   </w:abstractNum>
-  <w:abstractNum w:abstractNumId="28" w15:restartNumberingAfterBreak="0">
+  <w:abstractNum w:abstractNumId="28">
     <w:nsid w:val="56594C0B"/>
     <w:multiLevelType w:val="hybridMultilevel"/>
     <w:tmpl w:val="4B008DB8"/>
@@ -4459,7 +4545,7 @@
       </w:rPr>
     </w:lvl>
   </w:abstractNum>
-  <w:abstractNum w:abstractNumId="29" w15:restartNumberingAfterBreak="0">
+  <w:abstractNum w:abstractNumId="29">
     <w:nsid w:val="57481FC0"/>
     <w:multiLevelType w:val="hybridMultilevel"/>
     <w:tmpl w:val="73E6BDDA"/>
@@ -4572,7 +4658,7 @@
       </w:rPr>
     </w:lvl>
   </w:abstractNum>
-  <w:abstractNum w:abstractNumId="30" w15:restartNumberingAfterBreak="0">
+  <w:abstractNum w:abstractNumId="30">
     <w:nsid w:val="5D1962B6"/>
     <w:multiLevelType w:val="hybridMultilevel"/>
     <w:tmpl w:val="797C1F1C"/>
@@ -4685,7 +4771,7 @@
       </w:rPr>
     </w:lvl>
   </w:abstractNum>
-  <w:abstractNum w:abstractNumId="31" w15:restartNumberingAfterBreak="0">
+  <w:abstractNum w:abstractNumId="31">
     <w:nsid w:val="609575F5"/>
     <w:multiLevelType w:val="hybridMultilevel"/>
     <w:tmpl w:val="F7FAD670"/>
@@ -4798,7 +4884,7 @@
       </w:rPr>
     </w:lvl>
   </w:abstractNum>
-  <w:abstractNum w:abstractNumId="32" w15:restartNumberingAfterBreak="0">
+  <w:abstractNum w:abstractNumId="32">
     <w:nsid w:val="64AE24EC"/>
     <w:multiLevelType w:val="hybridMultilevel"/>
     <w:tmpl w:val="688AF57C"/>
@@ -4911,7 +4997,7 @@
       </w:rPr>
     </w:lvl>
   </w:abstractNum>
-  <w:abstractNum w:abstractNumId="33" w15:restartNumberingAfterBreak="0">
+  <w:abstractNum w:abstractNumId="33">
     <w:nsid w:val="67643551"/>
     <w:multiLevelType w:val="multilevel"/>
     <w:tmpl w:val="388EFCA6"/>
@@ -5024,7 +5110,7 @@
       </w:rPr>
     </w:lvl>
   </w:abstractNum>
-  <w:abstractNum w:abstractNumId="34" w15:restartNumberingAfterBreak="0">
+  <w:abstractNum w:abstractNumId="34">
     <w:nsid w:val="6CE857FD"/>
     <w:multiLevelType w:val="hybridMultilevel"/>
     <w:tmpl w:val="DFB6CD36"/>
@@ -5113,7 +5199,7 @@
       </w:pPr>
     </w:lvl>
   </w:abstractNum>
-  <w:abstractNum w:abstractNumId="35" w15:restartNumberingAfterBreak="0">
+  <w:abstractNum w:abstractNumId="35">
     <w:nsid w:val="71367E56"/>
     <w:multiLevelType w:val="hybridMultilevel"/>
     <w:tmpl w:val="ADAE5F60"/>
@@ -5202,7 +5288,7 @@
       </w:pPr>
     </w:lvl>
   </w:abstractNum>
-  <w:abstractNum w:abstractNumId="36" w15:restartNumberingAfterBreak="0">
+  <w:abstractNum w:abstractNumId="36">
     <w:nsid w:val="761D10BF"/>
     <w:multiLevelType w:val="hybridMultilevel"/>
     <w:tmpl w:val="259E70BE"/>
@@ -5315,7 +5401,7 @@
       </w:rPr>
     </w:lvl>
   </w:abstractNum>
-  <w:abstractNum w:abstractNumId="37" w15:restartNumberingAfterBreak="0">
+  <w:abstractNum w:abstractNumId="37">
     <w:nsid w:val="7AF85B75"/>
     <w:multiLevelType w:val="hybridMultilevel"/>
     <w:tmpl w:val="A126A2C4"/>
@@ -5407,7 +5493,7 @@
       </w:pPr>
     </w:lvl>
   </w:abstractNum>
-  <w:abstractNum w:abstractNumId="38" w15:restartNumberingAfterBreak="0">
+  <w:abstractNum w:abstractNumId="38">
     <w:nsid w:val="7F193E81"/>
     <w:multiLevelType w:val="hybridMultilevel"/>
     <w:tmpl w:val="412807E0"/>
@@ -5641,7 +5727,7 @@
 </file>
 
 <file path=word/styles.xml><?xml version="1.0" encoding="utf-8"?>
-<w:styles xmlns:mc="http://schemas.openxmlformats.org/markup-compatibility/2006" xmlns:r="http://schemas.openxmlformats.org/officeDocument/2006/relationships" xmlns:w="http://schemas.openxmlformats.org/wordprocessingml/2006/main" xmlns:w14="http://schemas.microsoft.com/office/word/2010/wordml" xmlns:w15="http://schemas.microsoft.com/office/word/2012/wordml" xmlns:w16cex="http://schemas.microsoft.com/office/word/2018/wordml/cex" xmlns:w16cid="http://schemas.microsoft.com/office/word/2016/wordml/cid" xmlns:w16="http://schemas.microsoft.com/office/word/2018/wordml" xmlns:w16se="http://schemas.microsoft.com/office/word/2015/wordml/symex" mc:Ignorable="w14 w15 w16se w16cid w16 w16cex">
+<w:styles xmlns:mc="http://schemas.openxmlformats.org/markup-compatibility/2006" xmlns:r="http://schemas.openxmlformats.org/officeDocument/2006/relationships" xmlns:w="http://schemas.openxmlformats.org/wordprocessingml/2006/main" xmlns:w14="http://schemas.microsoft.com/office/word/2010/wordml" xmlns:w15="http://schemas.microsoft.com/office/word/2012/wordml" mc:Ignorable="w14 w15">
   <w:docDefaults>
     <w:rPrDefault>
       <w:rPr>
@@ -5651,7 +5737,7 @@
     </w:rPrDefault>
     <w:pPrDefault/>
   </w:docDefaults>
-  <w:latentStyles w:defLockedState="0" w:defUIPriority="99" w:defSemiHidden="0" w:defUnhideWhenUsed="0" w:defQFormat="0" w:count="376">
+  <w:latentStyles w:defLockedState="0" w:defUIPriority="99" w:defSemiHidden="0" w:defUnhideWhenUsed="0" w:defQFormat="0" w:count="382">
     <w:lsdException w:name="Normal" w:uiPriority="0" w:qFormat="1"/>
     <w:lsdException w:name="heading 1" w:uiPriority="9" w:qFormat="1"/>
     <w:lsdException w:name="heading 2" w:uiPriority="9" w:qFormat="1"/>
@@ -5757,6 +5843,7 @@
     <w:lsdException w:name="HTML Sample" w:semiHidden="1" w:unhideWhenUsed="1"/>
     <w:lsdException w:name="HTML Typewriter" w:semiHidden="1" w:unhideWhenUsed="1"/>
     <w:lsdException w:name="HTML Variable" w:semiHidden="1" w:unhideWhenUsed="1"/>
+    <w:lsdException w:name="Normal Table" w:semiHidden="1" w:unhideWhenUsed="1"/>
     <w:lsdException w:name="annotation subject" w:semiHidden="1" w:unhideWhenUsed="1"/>
     <w:lsdException w:name="No List" w:semiHidden="1" w:unhideWhenUsed="1"/>
     <w:lsdException w:name="Outline List 1" w:semiHidden="1" w:unhideWhenUsed="1"/>
@@ -5799,8 +5886,11 @@
     <w:lsdException w:name="Table Contemporary" w:semiHidden="1" w:unhideWhenUsed="1"/>
     <w:lsdException w:name="Table Elegant" w:semiHidden="1" w:unhideWhenUsed="1"/>
     <w:lsdException w:name="Table Professional" w:semiHidden="1" w:unhideWhenUsed="1"/>
+    <w:lsdException w:name="Table Subtle 1" w:semiHidden="1" w:unhideWhenUsed="1"/>
     <w:lsdException w:name="Table Subtle 2" w:semiHidden="1" w:unhideWhenUsed="1"/>
     <w:lsdException w:name="Table Web 1" w:semiHidden="1" w:unhideWhenUsed="1"/>
+    <w:lsdException w:name="Table Web 2" w:semiHidden="1" w:unhideWhenUsed="1"/>
+    <w:lsdException w:name="Table Web 3" w:semiHidden="1" w:unhideWhenUsed="1"/>
     <w:lsdException w:name="Balloon Text" w:semiHidden="1" w:unhideWhenUsed="1"/>
     <w:lsdException w:name="Table Grid" w:uiPriority="59"/>
     <w:lsdException w:name="Table Theme" w:semiHidden="1" w:unhideWhenUsed="1"/>
@@ -6021,9 +6111,6 @@
     <w:lsdException w:name="List Table 7 Colorful Accent 6" w:uiPriority="52"/>
     <w:lsdException w:name="Mention" w:semiHidden="1" w:unhideWhenUsed="1"/>
     <w:lsdException w:name="Smart Hyperlink" w:semiHidden="1" w:unhideWhenUsed="1"/>
-    <w:lsdException w:name="Hashtag" w:semiHidden="1" w:unhideWhenUsed="1"/>
-    <w:lsdException w:name="Unresolved Mention" w:semiHidden="1" w:unhideWhenUsed="1"/>
-    <w:lsdException w:name="Smart Link" w:semiHidden="1" w:unhideWhenUsed="1"/>
   </w:latentStyles>
   <w:style w:type="paragraph" w:default="1" w:styleId="Normal">
     <w:name w:val="Normal"/>
@@ -6237,7 +6324,7 @@
       <w:lang w:eastAsia="en-US"/>
     </w:rPr>
   </w:style>
-  <w:style w:type="character" w:styleId="Hyperlink">
+  <w:style w:type="character" w:styleId="Hiperlink">
     <w:name w:val="Hyperlink"/>
     <w:uiPriority w:val="99"/>
     <w:unhideWhenUsed/>
@@ -6416,6 +6503,7 @@
     <w:uiPriority w:val="59"/>
     <w:rsid w:val="009E5F57"/>
     <w:tblPr>
+      <w:tblInd w:w="0" w:type="dxa"/>
       <w:tblBorders>
         <w:top w:val="single" w:sz="4" w:space="0" w:color="auto"/>
         <w:left w:val="single" w:sz="4" w:space="0" w:color="auto"/>
@@ -6424,6 +6512,12 @@
         <w:insideH w:val="single" w:sz="4" w:space="0" w:color="auto"/>
         <w:insideV w:val="single" w:sz="4" w:space="0" w:color="auto"/>
       </w:tblBorders>
+      <w:tblCellMar>
+        <w:top w:w="0" w:type="dxa"/>
+        <w:left w:w="108" w:type="dxa"/>
+        <w:bottom w:w="0" w:type="dxa"/>
+        <w:right w:w="108" w:type="dxa"/>
+      </w:tblCellMar>
     </w:tblPr>
   </w:style>
   <w:style w:type="paragraph" w:customStyle="1" w:styleId="FreeForm">
@@ -6501,12 +6595,19 @@
     <w:tblPr>
       <w:tblStyleRowBandSize w:val="1"/>
       <w:tblStyleColBandSize w:val="1"/>
+      <w:tblInd w:w="0" w:type="dxa"/>
       <w:tblBorders>
         <w:top w:val="single" w:sz="8" w:space="0" w:color="4F81BD"/>
         <w:left w:val="single" w:sz="8" w:space="0" w:color="4F81BD"/>
         <w:bottom w:val="single" w:sz="8" w:space="0" w:color="4F81BD"/>
         <w:right w:val="single" w:sz="8" w:space="0" w:color="4F81BD"/>
       </w:tblBorders>
+      <w:tblCellMar>
+        <w:top w:w="0" w:type="dxa"/>
+        <w:left w:w="108" w:type="dxa"/>
+        <w:bottom w:w="0" w:type="dxa"/>
+        <w:right w:w="108" w:type="dxa"/>
+      </w:tblCellMar>
     </w:tblPr>
     <w:tblStylePr w:type="firstRow">
       <w:pPr>
@@ -6594,12 +6695,19 @@
     <w:tblPr>
       <w:tblStyleRowBandSize w:val="1"/>
       <w:tblStyleColBandSize w:val="1"/>
+      <w:tblInd w:w="0" w:type="dxa"/>
       <w:tblBorders>
         <w:top w:val="single" w:sz="8" w:space="0" w:color="000000"/>
         <w:left w:val="single" w:sz="8" w:space="0" w:color="000000"/>
         <w:bottom w:val="single" w:sz="8" w:space="0" w:color="000000"/>
         <w:right w:val="single" w:sz="8" w:space="0" w:color="000000"/>
       </w:tblBorders>
+      <w:tblCellMar>
+        <w:top w:w="0" w:type="dxa"/>
+        <w:left w:w="108" w:type="dxa"/>
+        <w:bottom w:w="0" w:type="dxa"/>
+        <w:right w:w="108" w:type="dxa"/>
+      </w:tblCellMar>
     </w:tblPr>
     <w:tblStylePr w:type="firstRow">
       <w:pPr>
@@ -7078,7 +7186,7 @@
 </file>
 
 <file path=customXml/itemProps1.xml><?xml version="1.0" encoding="utf-8"?>
-<ds:datastoreItem xmlns:ds="http://schemas.openxmlformats.org/officeDocument/2006/customXml" ds:itemID="{38A07BC4-D246-4393-A33D-6BFC89F1FFD8}">
+<ds:datastoreItem xmlns:ds="http://schemas.openxmlformats.org/officeDocument/2006/customXml" ds:itemID="{04A2CB40-2102-7546-8CFD-788C7A20092F}">
   <ds:schemaRefs>
     <ds:schemaRef ds:uri="http://schemas.openxmlformats.org/officeDocument/2006/bibliography"/>
   </ds:schemaRefs>

</xml_diff>

<commit_message>
indicadores 04 e 05
</commit_message>
<xml_diff>
--- a/Documentacao/Indicadores 01,02.docx
+++ b/Documentacao/Indicadores 01,02.docx
@@ -1,6 +1,6 @@
 
 <file path=word/document.xml><?xml version="1.0" encoding="utf-8"?>
-<w:document xmlns:wpc="http://schemas.microsoft.com/office/word/2010/wordprocessingCanvas" xmlns:mo="http://schemas.microsoft.com/office/mac/office/2008/main" xmlns:mc="http://schemas.openxmlformats.org/markup-compatibility/2006" xmlns:mv="urn:schemas-microsoft-com:mac:vml" xmlns:o="urn:schemas-microsoft-com:office:office" xmlns:r="http://schemas.openxmlformats.org/officeDocument/2006/relationships" xmlns:m="http://schemas.openxmlformats.org/officeDocument/2006/math" xmlns:v="urn:schemas-microsoft-com:vml" xmlns:wp14="http://schemas.microsoft.com/office/word/2010/wordprocessingDrawing" xmlns:wp="http://schemas.openxmlformats.org/drawingml/2006/wordprocessingDrawing" xmlns:w10="urn:schemas-microsoft-com:office:word" xmlns:w="http://schemas.openxmlformats.org/wordprocessingml/2006/main" xmlns:w14="http://schemas.microsoft.com/office/word/2010/wordml" xmlns:w15="http://schemas.microsoft.com/office/word/2012/wordml" xmlns:wpg="http://schemas.microsoft.com/office/word/2010/wordprocessingGroup" xmlns:wpi="http://schemas.microsoft.com/office/word/2010/wordprocessingInk" xmlns:wne="http://schemas.microsoft.com/office/word/2006/wordml" xmlns:wps="http://schemas.microsoft.com/office/word/2010/wordprocessingShape" mc:Ignorable="w14 w15 wp14">
+<w:document xmlns:wpc="http://schemas.microsoft.com/office/word/2010/wordprocessingCanvas" xmlns:mc="http://schemas.openxmlformats.org/markup-compatibility/2006" xmlns:o="urn:schemas-microsoft-com:office:office" xmlns:r="http://schemas.openxmlformats.org/officeDocument/2006/relationships" xmlns:m="http://schemas.openxmlformats.org/officeDocument/2006/math" xmlns:v="urn:schemas-microsoft-com:vml" xmlns:wp14="http://schemas.microsoft.com/office/word/2010/wordprocessingDrawing" xmlns:wp="http://schemas.openxmlformats.org/drawingml/2006/wordprocessingDrawing" xmlns:w10="urn:schemas-microsoft-com:office:word" xmlns:w="http://schemas.openxmlformats.org/wordprocessingml/2006/main" xmlns:w14="http://schemas.microsoft.com/office/word/2010/wordml" xmlns:w15="http://schemas.microsoft.com/office/word/2012/wordml" xmlns:wpg="http://schemas.microsoft.com/office/word/2010/wordprocessingGroup" xmlns:wpi="http://schemas.microsoft.com/office/word/2010/wordprocessingInk" xmlns:wne="http://schemas.microsoft.com/office/word/2006/wordml" xmlns:wps="http://schemas.microsoft.com/office/word/2010/wordprocessingShape" mc:Ignorable="w14 w15 wp14">
   <w:body>
     <w:p>
       <w:pPr>
@@ -54,9 +54,37 @@
         </w:rPr>
       </w:pPr>
     </w:p>
+    <w:p>
+      <w:pPr>
+        <w:suppressAutoHyphens/>
+        <w:spacing w:line="360" w:lineRule="auto"/>
+        <w:ind w:firstLine="709"/>
+        <w:jc w:val="both"/>
+        <w:rPr>
+          <w:rFonts w:ascii="Arial" w:hAnsi="Arial" w:cs="Arial"/>
+          <w:sz w:val="24"/>
+          <w:szCs w:val="24"/>
+          <w:lang w:eastAsia="pt-BR"/>
+        </w:rPr>
+      </w:pPr>
+    </w:p>
+    <w:p>
+      <w:pPr>
+        <w:suppressAutoHyphens/>
+        <w:spacing w:line="360" w:lineRule="auto"/>
+        <w:ind w:firstLine="709"/>
+        <w:jc w:val="both"/>
+        <w:rPr>
+          <w:rFonts w:ascii="Arial" w:hAnsi="Arial" w:cs="Arial"/>
+          <w:sz w:val="24"/>
+          <w:szCs w:val="24"/>
+          <w:lang w:eastAsia="pt-BR"/>
+        </w:rPr>
+      </w:pPr>
+    </w:p>
     <w:tbl>
       <w:tblPr>
-        <w:tblW w:w="9782" w:type="dxa"/>
+        <w:tblW w:w="11058" w:type="dxa"/>
         <w:tblInd w:w="-431" w:type="dxa"/>
         <w:tblBorders>
           <w:top w:val="single" w:sz="4" w:space="0" w:color="auto"/>
@@ -70,12 +98,12 @@
         <w:tblLook w:val="04A0" w:firstRow="1" w:lastRow="0" w:firstColumn="1" w:lastColumn="0" w:noHBand="0" w:noVBand="1"/>
       </w:tblPr>
       <w:tblGrid>
-        <w:gridCol w:w="1554"/>
-        <w:gridCol w:w="1566"/>
-        <w:gridCol w:w="1417"/>
-        <w:gridCol w:w="2669"/>
-        <w:gridCol w:w="959"/>
-        <w:gridCol w:w="1617"/>
+        <w:gridCol w:w="1844"/>
+        <w:gridCol w:w="1701"/>
+        <w:gridCol w:w="1843"/>
+        <w:gridCol w:w="2835"/>
+        <w:gridCol w:w="1559"/>
+        <w:gridCol w:w="1276"/>
       </w:tblGrid>
       <w:tr>
         <w:trPr>
@@ -83,7 +111,7 @@
         </w:trPr>
         <w:tc>
           <w:tcPr>
-            <w:tcW w:w="1554" w:type="dxa"/>
+            <w:tcW w:w="1844" w:type="dxa"/>
             <w:shd w:val="clear" w:color="auto" w:fill="auto"/>
           </w:tcPr>
           <w:p>
@@ -110,7 +138,7 @@
         </w:tc>
         <w:tc>
           <w:tcPr>
-            <w:tcW w:w="1566" w:type="dxa"/>
+            <w:tcW w:w="1701" w:type="dxa"/>
             <w:shd w:val="clear" w:color="auto" w:fill="auto"/>
           </w:tcPr>
           <w:p>
@@ -137,7 +165,7 @@
         </w:tc>
         <w:tc>
           <w:tcPr>
-            <w:tcW w:w="1417" w:type="dxa"/>
+            <w:tcW w:w="1843" w:type="dxa"/>
             <w:shd w:val="clear" w:color="auto" w:fill="auto"/>
           </w:tcPr>
           <w:p>
@@ -164,7 +192,7 @@
         </w:tc>
         <w:tc>
           <w:tcPr>
-            <w:tcW w:w="2669" w:type="dxa"/>
+            <w:tcW w:w="2835" w:type="dxa"/>
             <w:shd w:val="clear" w:color="auto" w:fill="auto"/>
           </w:tcPr>
           <w:p>
@@ -191,7 +219,7 @@
         </w:tc>
         <w:tc>
           <w:tcPr>
-            <w:tcW w:w="959" w:type="dxa"/>
+            <w:tcW w:w="1559" w:type="dxa"/>
             <w:shd w:val="clear" w:color="auto" w:fill="auto"/>
           </w:tcPr>
           <w:p>
@@ -218,7 +246,7 @@
         </w:tc>
         <w:tc>
           <w:tcPr>
-            <w:tcW w:w="1617" w:type="dxa"/>
+            <w:tcW w:w="1276" w:type="dxa"/>
             <w:shd w:val="clear" w:color="auto" w:fill="auto"/>
           </w:tcPr>
           <w:p>
@@ -247,7 +275,7 @@
       <w:tr>
         <w:tc>
           <w:tcPr>
-            <w:tcW w:w="1554" w:type="dxa"/>
+            <w:tcW w:w="1844" w:type="dxa"/>
             <w:shd w:val="clear" w:color="auto" w:fill="auto"/>
           </w:tcPr>
           <w:p>
@@ -302,7 +330,7 @@
         </w:tc>
         <w:tc>
           <w:tcPr>
-            <w:tcW w:w="1566" w:type="dxa"/>
+            <w:tcW w:w="1701" w:type="dxa"/>
             <w:shd w:val="clear" w:color="auto" w:fill="auto"/>
           </w:tcPr>
           <w:p>
@@ -337,7 +365,7 @@
         </w:tc>
         <w:tc>
           <w:tcPr>
-            <w:tcW w:w="1417" w:type="dxa"/>
+            <w:tcW w:w="1843" w:type="dxa"/>
             <w:shd w:val="clear" w:color="auto" w:fill="auto"/>
           </w:tcPr>
           <w:p>
@@ -372,7 +400,7 @@
         </w:tc>
         <w:tc>
           <w:tcPr>
-            <w:tcW w:w="2669" w:type="dxa"/>
+            <w:tcW w:w="2835" w:type="dxa"/>
             <w:shd w:val="clear" w:color="auto" w:fill="auto"/>
           </w:tcPr>
           <w:p>
@@ -468,7 +496,7 @@
         </w:tc>
         <w:tc>
           <w:tcPr>
-            <w:tcW w:w="959" w:type="dxa"/>
+            <w:tcW w:w="1559" w:type="dxa"/>
             <w:shd w:val="clear" w:color="auto" w:fill="auto"/>
           </w:tcPr>
           <w:p>
@@ -503,7 +531,7 @@
         </w:tc>
         <w:tc>
           <w:tcPr>
-            <w:tcW w:w="1617" w:type="dxa"/>
+            <w:tcW w:w="1276" w:type="dxa"/>
             <w:shd w:val="clear" w:color="auto" w:fill="auto"/>
           </w:tcPr>
           <w:p>
@@ -531,7 +559,7 @@
       <w:tr>
         <w:tc>
           <w:tcPr>
-            <w:tcW w:w="1554" w:type="dxa"/>
+            <w:tcW w:w="1844" w:type="dxa"/>
             <w:shd w:val="clear" w:color="auto" w:fill="auto"/>
           </w:tcPr>
           <w:p>
@@ -595,7 +623,7 @@
         </w:tc>
         <w:tc>
           <w:tcPr>
-            <w:tcW w:w="1566" w:type="dxa"/>
+            <w:tcW w:w="1701" w:type="dxa"/>
             <w:shd w:val="clear" w:color="auto" w:fill="auto"/>
           </w:tcPr>
           <w:p>
@@ -630,7 +658,7 @@
         </w:tc>
         <w:tc>
           <w:tcPr>
-            <w:tcW w:w="1417" w:type="dxa"/>
+            <w:tcW w:w="1843" w:type="dxa"/>
             <w:shd w:val="clear" w:color="auto" w:fill="auto"/>
           </w:tcPr>
           <w:p>
@@ -665,7 +693,7 @@
         </w:tc>
         <w:tc>
           <w:tcPr>
-            <w:tcW w:w="2669" w:type="dxa"/>
+            <w:tcW w:w="2835" w:type="dxa"/>
             <w:shd w:val="clear" w:color="auto" w:fill="auto"/>
           </w:tcPr>
           <w:p>
@@ -728,7 +756,7 @@
         </w:tc>
         <w:tc>
           <w:tcPr>
-            <w:tcW w:w="959" w:type="dxa"/>
+            <w:tcW w:w="1559" w:type="dxa"/>
             <w:shd w:val="clear" w:color="auto" w:fill="auto"/>
           </w:tcPr>
           <w:p>
@@ -754,7 +782,7 @@
         </w:tc>
         <w:tc>
           <w:tcPr>
-            <w:tcW w:w="1617" w:type="dxa"/>
+            <w:tcW w:w="1276" w:type="dxa"/>
             <w:shd w:val="clear" w:color="auto" w:fill="auto"/>
           </w:tcPr>
           <w:p>
@@ -780,22 +808,23 @@
         </w:tc>
       </w:tr>
       <w:tr>
+        <w:trPr>
+          <w:trHeight w:val="2560"/>
+        </w:trPr>
         <w:tc>
           <w:tcPr>
-            <w:tcW w:w="1554" w:type="dxa"/>
+            <w:tcW w:w="1844" w:type="dxa"/>
             <w:shd w:val="clear" w:color="auto" w:fill="auto"/>
           </w:tcPr>
           <w:p>
             <w:pPr>
               <w:rPr>
                 <w:rFonts w:ascii="Arial" w:hAnsi="Arial" w:cs="Arial"/>
-                <w:b/>
                 <w:sz w:val="24"/>
                 <w:szCs w:val="24"/>
                 <w:lang w:eastAsia="pt-BR"/>
               </w:rPr>
             </w:pPr>
-            <w:bookmarkStart w:id="2" w:name="_GoBack" w:colFirst="0" w:colLast="0"/>
             <w:r>
               <w:rPr>
                 <w:rFonts w:ascii="Arial" w:hAnsi="Arial" w:cs="Arial"/>
@@ -818,14 +847,13 @@
         </w:tc>
         <w:tc>
           <w:tcPr>
-            <w:tcW w:w="1566" w:type="dxa"/>
+            <w:tcW w:w="1701" w:type="dxa"/>
             <w:shd w:val="clear" w:color="auto" w:fill="auto"/>
           </w:tcPr>
           <w:p>
             <w:pPr>
               <w:rPr>
                 <w:rFonts w:ascii="Arial" w:hAnsi="Arial" w:cs="Arial"/>
-                <w:b/>
                 <w:sz w:val="24"/>
                 <w:szCs w:val="24"/>
                 <w:lang w:eastAsia="pt-BR"/>
@@ -844,14 +872,13 @@
         </w:tc>
         <w:tc>
           <w:tcPr>
-            <w:tcW w:w="1417" w:type="dxa"/>
+            <w:tcW w:w="1843" w:type="dxa"/>
             <w:shd w:val="clear" w:color="auto" w:fill="auto"/>
           </w:tcPr>
           <w:p>
             <w:pPr>
               <w:rPr>
                 <w:rFonts w:ascii="Arial" w:hAnsi="Arial" w:cs="Arial"/>
-                <w:b/>
                 <w:sz w:val="24"/>
                 <w:szCs w:val="24"/>
                 <w:lang w:eastAsia="pt-BR"/>
@@ -870,14 +897,13 @@
         </w:tc>
         <w:tc>
           <w:tcPr>
-            <w:tcW w:w="2669" w:type="dxa"/>
+            <w:tcW w:w="2835" w:type="dxa"/>
             <w:shd w:val="clear" w:color="auto" w:fill="auto"/>
           </w:tcPr>
           <w:p>
             <w:pPr>
               <w:rPr>
                 <w:rFonts w:ascii="Arial" w:hAnsi="Arial" w:cs="Arial"/>
-                <w:b/>
                 <w:sz w:val="24"/>
                 <w:szCs w:val="24"/>
                 <w:lang w:eastAsia="pt-BR"/>
@@ -890,7 +916,6 @@
                     <m:ctrlPr>
                       <w:rPr>
                         <w:rFonts w:ascii="Cambria Math" w:hAnsi="Cambria Math" w:cs="Arial"/>
-                        <w:i/>
                         <w:sz w:val="24"/>
                         <w:szCs w:val="24"/>
                         <w:lang w:eastAsia="pt-BR"/>
@@ -905,7 +930,28 @@
                         <w:szCs w:val="24"/>
                         <w:lang w:eastAsia="pt-BR"/>
                       </w:rPr>
-                      <m:t>nº materiais</m:t>
+                      <m:t>n</m:t>
+                    </m:r>
+                    <m:r>
+                      <m:rPr>
+                        <m:sty m:val="p"/>
+                      </m:rPr>
+                      <w:rPr>
+                        <w:rFonts w:ascii="Cambria Math" w:hAnsi="Cambria Math" w:cs="Arial"/>
+                        <w:sz w:val="24"/>
+                        <w:szCs w:val="24"/>
+                        <w:lang w:eastAsia="pt-BR"/>
+                      </w:rPr>
+                      <m:t xml:space="preserve">º </m:t>
+                    </m:r>
+                    <m:r>
+                      <w:rPr>
+                        <w:rFonts w:ascii="Cambria Math" w:hAnsi="Cambria Math" w:cs="Arial"/>
+                        <w:sz w:val="24"/>
+                        <w:szCs w:val="24"/>
+                        <w:lang w:eastAsia="pt-BR"/>
+                      </w:rPr>
+                      <m:t>materiais</m:t>
                     </m:r>
                   </m:num>
                   <m:den>
@@ -916,7 +962,49 @@
                         <w:szCs w:val="24"/>
                         <w:lang w:eastAsia="pt-BR"/>
                       </w:rPr>
-                      <m:t>qte total usuarios</m:t>
+                      <m:t>qte</m:t>
+                    </m:r>
+                    <m:r>
+                      <m:rPr>
+                        <m:sty m:val="p"/>
+                      </m:rPr>
+                      <w:rPr>
+                        <w:rFonts w:ascii="Cambria Math" w:hAnsi="Cambria Math" w:cs="Arial"/>
+                        <w:sz w:val="24"/>
+                        <w:szCs w:val="24"/>
+                        <w:lang w:eastAsia="pt-BR"/>
+                      </w:rPr>
+                      <m:t xml:space="preserve"> </m:t>
+                    </m:r>
+                    <m:r>
+                      <w:rPr>
+                        <w:rFonts w:ascii="Cambria Math" w:hAnsi="Cambria Math" w:cs="Arial"/>
+                        <w:sz w:val="24"/>
+                        <w:szCs w:val="24"/>
+                        <w:lang w:eastAsia="pt-BR"/>
+                      </w:rPr>
+                      <m:t>total</m:t>
+                    </m:r>
+                    <m:r>
+                      <m:rPr>
+                        <m:sty m:val="p"/>
+                      </m:rPr>
+                      <w:rPr>
+                        <w:rFonts w:ascii="Cambria Math" w:hAnsi="Cambria Math" w:cs="Arial"/>
+                        <w:sz w:val="24"/>
+                        <w:szCs w:val="24"/>
+                        <w:lang w:eastAsia="pt-BR"/>
+                      </w:rPr>
+                      <m:t xml:space="preserve"> </m:t>
+                    </m:r>
+                    <m:r>
+                      <w:rPr>
+                        <w:rFonts w:ascii="Cambria Math" w:hAnsi="Cambria Math" w:cs="Arial"/>
+                        <w:sz w:val="24"/>
+                        <w:szCs w:val="24"/>
+                        <w:lang w:eastAsia="pt-BR"/>
+                      </w:rPr>
+                      <m:t>usuarios</m:t>
                     </m:r>
                   </m:den>
                 </m:f>
@@ -927,7 +1015,19 @@
                     <w:szCs w:val="24"/>
                     <w:lang w:eastAsia="pt-BR"/>
                   </w:rPr>
-                  <m:t>x100</m:t>
+                  <m:t>x</m:t>
+                </m:r>
+                <m:r>
+                  <m:rPr>
+                    <m:sty m:val="p"/>
+                  </m:rPr>
+                  <w:rPr>
+                    <w:rFonts w:ascii="Cambria Math" w:hAnsi="Cambria Math" w:cs="Arial"/>
+                    <w:sz w:val="24"/>
+                    <w:szCs w:val="24"/>
+                    <w:lang w:eastAsia="pt-BR"/>
+                  </w:rPr>
+                  <m:t>100</m:t>
                 </m:r>
               </m:oMath>
             </m:oMathPara>
@@ -935,14 +1035,13 @@
         </w:tc>
         <w:tc>
           <w:tcPr>
-            <w:tcW w:w="959" w:type="dxa"/>
+            <w:tcW w:w="1559" w:type="dxa"/>
             <w:shd w:val="clear" w:color="auto" w:fill="auto"/>
           </w:tcPr>
           <w:p>
             <w:pPr>
               <w:rPr>
                 <w:rFonts w:ascii="Arial" w:hAnsi="Arial" w:cs="Arial"/>
-                <w:b/>
                 <w:sz w:val="24"/>
                 <w:szCs w:val="24"/>
                 <w:lang w:eastAsia="pt-BR"/>
@@ -961,14 +1060,13 @@
         </w:tc>
         <w:tc>
           <w:tcPr>
-            <w:tcW w:w="1617" w:type="dxa"/>
+            <w:tcW w:w="1276" w:type="dxa"/>
             <w:shd w:val="clear" w:color="auto" w:fill="auto"/>
           </w:tcPr>
           <w:p>
             <w:pPr>
               <w:rPr>
                 <w:rFonts w:ascii="Arial" w:hAnsi="Arial" w:cs="Arial"/>
-                <w:b/>
                 <w:sz w:val="24"/>
                 <w:szCs w:val="24"/>
                 <w:lang w:eastAsia="pt-BR"/>
@@ -983,191 +1081,829 @@
               </w:rPr>
               <w:t>Crescimento</w:t>
             </w:r>
-          </w:p>
-        </w:tc>
-      </w:tr>
-      <w:bookmarkEnd w:id="2"/>
-      <w:tr>
-        <w:tc>
-          <w:tcPr>
-            <w:tcW w:w="1554" w:type="dxa"/>
-            <w:shd w:val="clear" w:color="auto" w:fill="auto"/>
-          </w:tcPr>
-          <w:p>
-            <w:pPr>
-              <w:rPr>
-                <w:sz w:val="20"/>
-                <w:szCs w:val="20"/>
-                <w:lang w:eastAsia="pt-BR"/>
-              </w:rPr>
-            </w:pPr>
-          </w:p>
-        </w:tc>
-        <w:tc>
-          <w:tcPr>
-            <w:tcW w:w="1566" w:type="dxa"/>
-            <w:shd w:val="clear" w:color="auto" w:fill="auto"/>
-          </w:tcPr>
-          <w:p>
-            <w:pPr>
-              <w:rPr>
-                <w:sz w:val="20"/>
-                <w:szCs w:val="20"/>
-                <w:lang w:eastAsia="pt-BR"/>
-              </w:rPr>
-            </w:pPr>
-          </w:p>
-        </w:tc>
-        <w:tc>
-          <w:tcPr>
-            <w:tcW w:w="1417" w:type="dxa"/>
-            <w:shd w:val="clear" w:color="auto" w:fill="auto"/>
-          </w:tcPr>
-          <w:p>
-            <w:pPr>
-              <w:rPr>
-                <w:sz w:val="20"/>
-                <w:szCs w:val="20"/>
-                <w:lang w:eastAsia="pt-BR"/>
-              </w:rPr>
-            </w:pPr>
-          </w:p>
-        </w:tc>
-        <w:tc>
-          <w:tcPr>
-            <w:tcW w:w="2669" w:type="dxa"/>
-            <w:shd w:val="clear" w:color="auto" w:fill="auto"/>
-          </w:tcPr>
-          <w:p>
-            <w:pPr>
-              <w:rPr>
-                <w:sz w:val="20"/>
-                <w:szCs w:val="20"/>
-                <w:lang w:eastAsia="pt-BR"/>
-              </w:rPr>
-            </w:pPr>
-          </w:p>
-        </w:tc>
-        <w:tc>
-          <w:tcPr>
-            <w:tcW w:w="959" w:type="dxa"/>
-            <w:shd w:val="clear" w:color="auto" w:fill="auto"/>
-          </w:tcPr>
-          <w:p>
-            <w:pPr>
-              <w:rPr>
-                <w:sz w:val="20"/>
-                <w:szCs w:val="20"/>
-                <w:lang w:eastAsia="pt-BR"/>
-              </w:rPr>
-            </w:pPr>
-          </w:p>
-        </w:tc>
-        <w:tc>
-          <w:tcPr>
-            <w:tcW w:w="1617" w:type="dxa"/>
-            <w:shd w:val="clear" w:color="auto" w:fill="auto"/>
-          </w:tcPr>
-          <w:p>
-            <w:pPr>
-              <w:rPr>
-                <w:sz w:val="20"/>
-                <w:szCs w:val="20"/>
-                <w:lang w:eastAsia="pt-BR"/>
-              </w:rPr>
-            </w:pPr>
           </w:p>
         </w:tc>
       </w:tr>
       <w:tr>
         <w:tc>
           <w:tcPr>
-            <w:tcW w:w="1554" w:type="dxa"/>
+            <w:tcW w:w="1844" w:type="dxa"/>
             <w:shd w:val="clear" w:color="auto" w:fill="auto"/>
           </w:tcPr>
           <w:p>
             <w:pPr>
               <w:rPr>
-                <w:sz w:val="20"/>
-                <w:szCs w:val="20"/>
+                <w:rFonts w:ascii="Arial" w:hAnsi="Arial" w:cs="Arial"/>
+                <w:sz w:val="24"/>
+                <w:szCs w:val="24"/>
                 <w:lang w:eastAsia="pt-BR"/>
               </w:rPr>
             </w:pPr>
+            <w:r>
+              <w:rPr>
+                <w:rFonts w:ascii="Arial" w:hAnsi="Arial" w:cs="Arial"/>
+                <w:sz w:val="24"/>
+                <w:szCs w:val="24"/>
+                <w:lang w:eastAsia="pt-BR"/>
+              </w:rPr>
+              <w:t>Porcentagem</w:t>
+            </w:r>
+            <w:r>
+              <w:rPr>
+                <w:rFonts w:ascii="Arial" w:hAnsi="Arial" w:cs="Arial"/>
+                <w:sz w:val="24"/>
+                <w:szCs w:val="24"/>
+                <w:lang w:eastAsia="pt-BR"/>
+              </w:rPr>
+              <w:t xml:space="preserve"> </w:t>
+            </w:r>
+            <w:r>
+              <w:rPr>
+                <w:rFonts w:ascii="Arial" w:hAnsi="Arial" w:cs="Arial"/>
+                <w:sz w:val="24"/>
+                <w:szCs w:val="24"/>
+                <w:lang w:eastAsia="pt-BR"/>
+              </w:rPr>
+              <w:t>das demandas sanadas em relação à quantidade de demandas cadastradas</w:t>
+            </w:r>
           </w:p>
         </w:tc>
         <w:tc>
           <w:tcPr>
-            <w:tcW w:w="1566" w:type="dxa"/>
+            <w:tcW w:w="1701" w:type="dxa"/>
             <w:shd w:val="clear" w:color="auto" w:fill="auto"/>
           </w:tcPr>
           <w:p>
             <w:pPr>
               <w:rPr>
-                <w:sz w:val="20"/>
-                <w:szCs w:val="20"/>
+                <w:rFonts w:ascii="Arial" w:hAnsi="Arial" w:cs="Arial"/>
+                <w:sz w:val="24"/>
+                <w:szCs w:val="24"/>
+                <w:u w:val="single"/>
                 <w:lang w:eastAsia="pt-BR"/>
               </w:rPr>
             </w:pPr>
+            <w:r>
+              <w:rPr>
+                <w:rFonts w:ascii="Arial" w:hAnsi="Arial" w:cs="Arial"/>
+                <w:sz w:val="24"/>
+                <w:szCs w:val="24"/>
+                <w:lang w:eastAsia="pt-BR"/>
+              </w:rPr>
+              <w:t>Avaliar quantitativamente a efetividade da aplicação no atendimento das demandas</w:t>
+            </w:r>
           </w:p>
         </w:tc>
         <w:tc>
           <w:tcPr>
-            <w:tcW w:w="1417" w:type="dxa"/>
+            <w:tcW w:w="1843" w:type="dxa"/>
             <w:shd w:val="clear" w:color="auto" w:fill="auto"/>
           </w:tcPr>
           <w:p>
             <w:pPr>
               <w:rPr>
-                <w:sz w:val="20"/>
-                <w:szCs w:val="20"/>
+                <w:rFonts w:ascii="Arial" w:hAnsi="Arial" w:cs="Arial"/>
+                <w:sz w:val="24"/>
+                <w:szCs w:val="24"/>
                 <w:lang w:eastAsia="pt-BR"/>
               </w:rPr>
             </w:pPr>
+            <w:r>
+              <w:rPr>
+                <w:rFonts w:ascii="Arial" w:hAnsi="Arial" w:cs="Arial"/>
+                <w:sz w:val="24"/>
+                <w:szCs w:val="24"/>
+                <w:lang w:eastAsia="pt-BR"/>
+              </w:rPr>
+              <w:t>Mede a relaç</w:t>
+            </w:r>
+            <w:r>
+              <w:rPr>
+                <w:rFonts w:ascii="Arial" w:hAnsi="Arial" w:cs="Arial"/>
+                <w:sz w:val="24"/>
+                <w:szCs w:val="24"/>
+                <w:lang w:eastAsia="pt-BR"/>
+              </w:rPr>
+              <w:t>ão entre a quantidade de demandas cadastradas atendidas</w:t>
+            </w:r>
+            <w:r>
+              <w:rPr>
+                <w:rFonts w:ascii="Arial" w:hAnsi="Arial" w:cs="Arial"/>
+                <w:sz w:val="24"/>
+                <w:szCs w:val="24"/>
+                <w:lang w:eastAsia="pt-BR"/>
+              </w:rPr>
+              <w:t xml:space="preserve"> com sucesso</w:t>
+            </w:r>
+            <w:r>
+              <w:rPr>
+                <w:rFonts w:ascii="Arial" w:hAnsi="Arial" w:cs="Arial"/>
+                <w:sz w:val="24"/>
+                <w:szCs w:val="24"/>
+                <w:lang w:eastAsia="pt-BR"/>
+              </w:rPr>
+              <w:t xml:space="preserve"> </w:t>
+            </w:r>
+            <w:r>
+              <w:rPr>
+                <w:rFonts w:ascii="Arial" w:hAnsi="Arial" w:cs="Arial"/>
+                <w:sz w:val="24"/>
+                <w:szCs w:val="24"/>
+                <w:lang w:eastAsia="pt-BR"/>
+              </w:rPr>
+              <w:t>e o número de demandas cadastradas</w:t>
+            </w:r>
           </w:p>
         </w:tc>
         <w:tc>
           <w:tcPr>
-            <w:tcW w:w="2669" w:type="dxa"/>
+            <w:tcW w:w="2835" w:type="dxa"/>
             <w:shd w:val="clear" w:color="auto" w:fill="auto"/>
           </w:tcPr>
           <w:p>
             <w:pPr>
               <w:rPr>
-                <w:sz w:val="20"/>
-                <w:szCs w:val="20"/>
+                <w:rFonts w:ascii="Arial" w:hAnsi="Arial" w:cs="Arial"/>
+                <w:sz w:val="16"/>
+                <w:szCs w:val="16"/>
                 <w:lang w:eastAsia="pt-BR"/>
               </w:rPr>
             </w:pPr>
+          </w:p>
+          <w:p>
+            <w:pPr>
+              <w:rPr>
+                <w:rFonts w:ascii="Arial" w:hAnsi="Arial" w:cs="Arial"/>
+                <w:sz w:val="16"/>
+                <w:szCs w:val="16"/>
+                <w:lang w:eastAsia="pt-BR"/>
+              </w:rPr>
+            </w:pPr>
+          </w:p>
+          <w:p>
+            <w:pPr>
+              <w:rPr>
+                <w:rFonts w:ascii="Arial" w:hAnsi="Arial" w:cs="Arial"/>
+                <w:sz w:val="16"/>
+                <w:szCs w:val="16"/>
+                <w:lang w:eastAsia="pt-BR"/>
+              </w:rPr>
+            </w:pPr>
+          </w:p>
+          <w:p>
+            <w:pPr>
+              <w:rPr>
+                <w:rFonts w:ascii="Arial" w:hAnsi="Arial" w:cs="Arial"/>
+                <w:iCs/>
+                <w:sz w:val="16"/>
+                <w:szCs w:val="16"/>
+                <w:lang w:eastAsia="pt-BR"/>
+              </w:rPr>
+            </w:pPr>
+            <m:oMathPara>
+              <m:oMath>
+                <m:f>
+                  <m:fPr>
+                    <m:ctrlPr>
+                      <w:rPr>
+                        <w:rFonts w:ascii="Cambria Math" w:hAnsi="Cambria Math" w:cs="Arial"/>
+                        <w:sz w:val="16"/>
+                        <w:szCs w:val="16"/>
+                        <w:lang w:eastAsia="pt-BR"/>
+                      </w:rPr>
+                    </m:ctrlPr>
+                  </m:fPr>
+                  <m:num>
+                    <m:r>
+                      <w:rPr>
+                        <w:rFonts w:ascii="Cambria Math" w:hAnsi="Cambria Math" w:cs="Arial"/>
+                        <w:sz w:val="16"/>
+                        <w:szCs w:val="16"/>
+                        <w:lang w:eastAsia="pt-BR"/>
+                      </w:rPr>
+                      <m:t>n</m:t>
+                    </m:r>
+                    <m:r>
+                      <m:rPr>
+                        <m:sty m:val="p"/>
+                      </m:rPr>
+                      <w:rPr>
+                        <w:rFonts w:ascii="Cambria Math" w:hAnsi="Cambria Math" w:cs="Arial"/>
+                        <w:sz w:val="16"/>
+                        <w:szCs w:val="16"/>
+                        <w:lang w:eastAsia="pt-BR"/>
+                      </w:rPr>
+                      <m:t xml:space="preserve">º </m:t>
+                    </m:r>
+                    <m:r>
+                      <w:rPr>
+                        <w:rFonts w:ascii="Cambria Math" w:hAnsi="Cambria Math" w:cs="Arial"/>
+                        <w:sz w:val="16"/>
+                        <w:szCs w:val="16"/>
+                        <w:lang w:eastAsia="pt-BR"/>
+                      </w:rPr>
+                      <m:t>demandas</m:t>
+                    </m:r>
+                    <m:r>
+                      <w:rPr>
+                        <w:rFonts w:ascii="Cambria Math" w:hAnsi="Cambria Math" w:cs="Arial"/>
+                        <w:sz w:val="16"/>
+                        <w:szCs w:val="16"/>
+                        <w:lang w:eastAsia="pt-BR"/>
+                      </w:rPr>
+                      <m:t xml:space="preserve"> cadastradas</m:t>
+                    </m:r>
+                    <m:r>
+                      <w:rPr>
+                        <w:rFonts w:ascii="Cambria Math" w:hAnsi="Cambria Math" w:cs="Arial"/>
+                        <w:sz w:val="16"/>
+                        <w:szCs w:val="16"/>
+                        <w:lang w:eastAsia="pt-BR"/>
+                      </w:rPr>
+                      <m:t xml:space="preserve"> atendidas</m:t>
+                    </m:r>
+                  </m:num>
+                  <m:den>
+                    <m:r>
+                      <w:rPr>
+                        <w:rFonts w:ascii="Cambria Math" w:hAnsi="Cambria Math" w:cs="Arial"/>
+                        <w:sz w:val="16"/>
+                        <w:szCs w:val="16"/>
+                        <w:lang w:eastAsia="pt-BR"/>
+                      </w:rPr>
+                      <m:t>qte</m:t>
+                    </m:r>
+                    <m:r>
+                      <m:rPr>
+                        <m:sty m:val="p"/>
+                      </m:rPr>
+                      <w:rPr>
+                        <w:rFonts w:ascii="Cambria Math" w:hAnsi="Cambria Math" w:cs="Arial"/>
+                        <w:sz w:val="16"/>
+                        <w:szCs w:val="16"/>
+                        <w:lang w:eastAsia="pt-BR"/>
+                      </w:rPr>
+                      <m:t xml:space="preserve"> </m:t>
+                    </m:r>
+                    <m:r>
+                      <w:rPr>
+                        <w:rFonts w:ascii="Cambria Math" w:hAnsi="Cambria Math" w:cs="Arial"/>
+                        <w:sz w:val="16"/>
+                        <w:szCs w:val="16"/>
+                        <w:lang w:eastAsia="pt-BR"/>
+                      </w:rPr>
+                      <m:t>total</m:t>
+                    </m:r>
+                    <m:r>
+                      <m:rPr>
+                        <m:sty m:val="p"/>
+                      </m:rPr>
+                      <w:rPr>
+                        <w:rFonts w:ascii="Cambria Math" w:hAnsi="Cambria Math" w:cs="Arial"/>
+                        <w:sz w:val="16"/>
+                        <w:szCs w:val="16"/>
+                        <w:lang w:eastAsia="pt-BR"/>
+                      </w:rPr>
+                      <m:t xml:space="preserve"> </m:t>
+                    </m:r>
+                    <m:r>
+                      <w:rPr>
+                        <w:rFonts w:ascii="Cambria Math" w:hAnsi="Cambria Math" w:cs="Arial"/>
+                        <w:sz w:val="16"/>
+                        <w:szCs w:val="16"/>
+                        <w:lang w:eastAsia="pt-BR"/>
+                      </w:rPr>
+                      <m:t>de demandas cadastradas</m:t>
+                    </m:r>
+                  </m:den>
+                </m:f>
+              </m:oMath>
+            </m:oMathPara>
+          </w:p>
+          <w:p>
+            <w:pPr>
+              <w:rPr>
+                <w:rFonts w:ascii="Arial" w:hAnsi="Arial" w:cs="Arial"/>
+                <w:sz w:val="24"/>
+                <w:szCs w:val="24"/>
+                <w:lang w:eastAsia="pt-BR"/>
+              </w:rPr>
+            </w:pPr>
+            <m:oMathPara>
+              <m:oMath>
+                <m:r>
+                  <w:rPr>
+                    <w:rFonts w:ascii="Cambria Math" w:hAnsi="Cambria Math" w:cs="Arial"/>
+                    <w:sz w:val="16"/>
+                    <w:szCs w:val="16"/>
+                    <w:lang w:eastAsia="pt-BR"/>
+                  </w:rPr>
+                  <m:t>x</m:t>
+                </m:r>
+                <m:r>
+                  <m:rPr>
+                    <m:sty m:val="p"/>
+                  </m:rPr>
+                  <w:rPr>
+                    <w:rFonts w:ascii="Cambria Math" w:hAnsi="Cambria Math" w:cs="Arial"/>
+                    <w:sz w:val="16"/>
+                    <w:szCs w:val="16"/>
+                    <w:lang w:eastAsia="pt-BR"/>
+                  </w:rPr>
+                  <m:t>100</m:t>
+                </m:r>
+              </m:oMath>
+            </m:oMathPara>
           </w:p>
         </w:tc>
         <w:tc>
           <w:tcPr>
-            <w:tcW w:w="959" w:type="dxa"/>
+            <w:tcW w:w="1559" w:type="dxa"/>
             <w:shd w:val="clear" w:color="auto" w:fill="auto"/>
           </w:tcPr>
           <w:p>
             <w:pPr>
               <w:rPr>
-                <w:sz w:val="20"/>
-                <w:szCs w:val="20"/>
+                <w:rFonts w:ascii="Arial" w:hAnsi="Arial" w:cs="Arial"/>
+                <w:sz w:val="24"/>
+                <w:szCs w:val="24"/>
                 <w:lang w:eastAsia="pt-BR"/>
               </w:rPr>
             </w:pPr>
+            <w:r>
+              <w:rPr>
+                <w:rFonts w:ascii="Arial" w:hAnsi="Arial" w:cs="Arial"/>
+                <w:sz w:val="24"/>
+                <w:szCs w:val="24"/>
+                <w:lang w:eastAsia="pt-BR"/>
+              </w:rPr>
+              <w:t>Tabela demandas</w:t>
+            </w:r>
+          </w:p>
+          <w:p>
+            <w:pPr>
+              <w:jc w:val="center"/>
+              <w:rPr>
+                <w:rFonts w:ascii="Arial" w:hAnsi="Arial" w:cs="Arial"/>
+                <w:sz w:val="24"/>
+                <w:szCs w:val="24"/>
+                <w:lang w:eastAsia="pt-BR"/>
+              </w:rPr>
+            </w:pPr>
+            <w:bookmarkStart w:id="2" w:name="_GoBack"/>
+            <w:bookmarkEnd w:id="2"/>
           </w:p>
         </w:tc>
         <w:tc>
           <w:tcPr>
-            <w:tcW w:w="1617" w:type="dxa"/>
+            <w:tcW w:w="1276" w:type="dxa"/>
             <w:shd w:val="clear" w:color="auto" w:fill="auto"/>
           </w:tcPr>
           <w:p>
             <w:pPr>
               <w:rPr>
+                <w:rFonts w:ascii="Arial" w:hAnsi="Arial" w:cs="Arial"/>
+                <w:sz w:val="24"/>
+                <w:szCs w:val="24"/>
+                <w:lang w:eastAsia="pt-BR"/>
+              </w:rPr>
+            </w:pPr>
+            <w:r>
+              <w:rPr>
+                <w:rFonts w:ascii="Arial" w:hAnsi="Arial" w:cs="Arial"/>
+                <w:sz w:val="24"/>
+                <w:szCs w:val="24"/>
+                <w:lang w:eastAsia="pt-BR"/>
+              </w:rPr>
+              <w:t>Crescimento</w:t>
+            </w:r>
+          </w:p>
+        </w:tc>
+      </w:tr>
+      <w:tr>
+        <w:tc>
+          <w:tcPr>
+            <w:tcW w:w="1844" w:type="dxa"/>
+            <w:shd w:val="clear" w:color="auto" w:fill="auto"/>
+          </w:tcPr>
+          <w:p>
+            <w:pPr>
+              <w:rPr>
                 <w:sz w:val="20"/>
                 <w:szCs w:val="20"/>
                 <w:lang w:eastAsia="pt-BR"/>
               </w:rPr>
             </w:pPr>
+            <w:r>
+              <w:rPr>
+                <w:rFonts w:ascii="Arial" w:hAnsi="Arial" w:cs="Arial"/>
+                <w:sz w:val="24"/>
+                <w:szCs w:val="24"/>
+                <w:lang w:eastAsia="pt-BR"/>
+              </w:rPr>
+              <w:lastRenderedPageBreak/>
+              <w:t>Porcentagem</w:t>
+            </w:r>
+            <w:r>
+              <w:rPr>
+                <w:rFonts w:ascii="Arial" w:hAnsi="Arial" w:cs="Arial"/>
+                <w:sz w:val="24"/>
+                <w:szCs w:val="24"/>
+                <w:lang w:eastAsia="pt-BR"/>
+              </w:rPr>
+              <w:t xml:space="preserve"> </w:t>
+            </w:r>
+            <w:r>
+              <w:rPr>
+                <w:rFonts w:ascii="Arial" w:hAnsi="Arial" w:cs="Arial"/>
+                <w:sz w:val="24"/>
+                <w:szCs w:val="24"/>
+                <w:lang w:eastAsia="pt-BR"/>
+              </w:rPr>
+              <w:t xml:space="preserve">das doações concluídas </w:t>
+            </w:r>
+            <w:r>
+              <w:rPr>
+                <w:rFonts w:ascii="Arial" w:hAnsi="Arial" w:cs="Arial"/>
+                <w:sz w:val="24"/>
+                <w:szCs w:val="24"/>
+                <w:lang w:eastAsia="pt-BR"/>
+              </w:rPr>
+              <w:t xml:space="preserve">em relação à quantidade de </w:t>
+            </w:r>
+            <w:r>
+              <w:rPr>
+                <w:rFonts w:ascii="Arial" w:hAnsi="Arial" w:cs="Arial"/>
+                <w:sz w:val="24"/>
+                <w:szCs w:val="24"/>
+                <w:lang w:eastAsia="pt-BR"/>
+              </w:rPr>
+              <w:t>materiais para doação</w:t>
+            </w:r>
+            <w:r>
+              <w:rPr>
+                <w:rFonts w:ascii="Arial" w:hAnsi="Arial" w:cs="Arial"/>
+                <w:sz w:val="24"/>
+                <w:szCs w:val="24"/>
+                <w:lang w:eastAsia="pt-BR"/>
+              </w:rPr>
+              <w:t xml:space="preserve"> cadastradas</w:t>
+            </w:r>
+          </w:p>
+        </w:tc>
+        <w:tc>
+          <w:tcPr>
+            <w:tcW w:w="1701" w:type="dxa"/>
+            <w:shd w:val="clear" w:color="auto" w:fill="auto"/>
+          </w:tcPr>
+          <w:p>
+            <w:pPr>
+              <w:rPr>
+                <w:sz w:val="20"/>
+                <w:szCs w:val="20"/>
+                <w:lang w:eastAsia="pt-BR"/>
+              </w:rPr>
+            </w:pPr>
+            <w:r>
+              <w:rPr>
+                <w:rFonts w:ascii="Arial" w:hAnsi="Arial" w:cs="Arial"/>
+                <w:sz w:val="24"/>
+                <w:szCs w:val="24"/>
+                <w:lang w:eastAsia="pt-BR"/>
+              </w:rPr>
+              <w:t>Avaliar quantitativamente a efetividade da aplicação n</w:t>
+            </w:r>
+            <w:r>
+              <w:rPr>
+                <w:rFonts w:ascii="Arial" w:hAnsi="Arial" w:cs="Arial"/>
+                <w:sz w:val="24"/>
+                <w:szCs w:val="24"/>
+                <w:lang w:eastAsia="pt-BR"/>
+              </w:rPr>
+              <w:t>o atendimento das demandas</w:t>
+            </w:r>
+          </w:p>
+        </w:tc>
+        <w:tc>
+          <w:tcPr>
+            <w:tcW w:w="1843" w:type="dxa"/>
+            <w:shd w:val="clear" w:color="auto" w:fill="auto"/>
+          </w:tcPr>
+          <w:p>
+            <w:pPr>
+              <w:rPr>
+                <w:sz w:val="20"/>
+                <w:szCs w:val="20"/>
+                <w:lang w:eastAsia="pt-BR"/>
+              </w:rPr>
+            </w:pPr>
+            <w:r>
+              <w:rPr>
+                <w:rFonts w:ascii="Arial" w:hAnsi="Arial" w:cs="Arial"/>
+                <w:sz w:val="24"/>
+                <w:szCs w:val="24"/>
+                <w:lang w:eastAsia="pt-BR"/>
+              </w:rPr>
+              <w:t xml:space="preserve">Mede a relação entre a quantidade de </w:t>
+            </w:r>
+            <w:r>
+              <w:rPr>
+                <w:rFonts w:ascii="Arial" w:hAnsi="Arial" w:cs="Arial"/>
+                <w:sz w:val="24"/>
+                <w:szCs w:val="24"/>
+                <w:lang w:eastAsia="pt-BR"/>
+              </w:rPr>
+              <w:t>materiais cadastrados doados com sucesso</w:t>
+            </w:r>
+            <w:r>
+              <w:rPr>
+                <w:rFonts w:ascii="Arial" w:hAnsi="Arial" w:cs="Arial"/>
+                <w:sz w:val="24"/>
+                <w:szCs w:val="24"/>
+                <w:lang w:eastAsia="pt-BR"/>
+              </w:rPr>
+              <w:t xml:space="preserve"> e o número de </w:t>
+            </w:r>
+            <w:r>
+              <w:rPr>
+                <w:rFonts w:ascii="Arial" w:hAnsi="Arial" w:cs="Arial"/>
+                <w:sz w:val="24"/>
+                <w:szCs w:val="24"/>
+                <w:lang w:eastAsia="pt-BR"/>
+              </w:rPr>
+              <w:t>materiais cadastrado</w:t>
+            </w:r>
+            <w:r>
+              <w:rPr>
+                <w:rFonts w:ascii="Arial" w:hAnsi="Arial" w:cs="Arial"/>
+                <w:sz w:val="24"/>
+                <w:szCs w:val="24"/>
+                <w:lang w:eastAsia="pt-BR"/>
+              </w:rPr>
+              <w:t>s</w:t>
+            </w:r>
+          </w:p>
+        </w:tc>
+        <w:tc>
+          <w:tcPr>
+            <w:tcW w:w="2835" w:type="dxa"/>
+            <w:shd w:val="clear" w:color="auto" w:fill="auto"/>
+          </w:tcPr>
+          <w:p>
+            <w:pPr>
+              <w:rPr>
+                <w:sz w:val="16"/>
+                <w:szCs w:val="16"/>
+                <w:lang w:eastAsia="pt-BR"/>
+              </w:rPr>
+            </w:pPr>
+          </w:p>
+          <w:p>
+            <w:pPr>
+              <w:rPr>
+                <w:sz w:val="16"/>
+                <w:szCs w:val="16"/>
+                <w:lang w:eastAsia="pt-BR"/>
+              </w:rPr>
+            </w:pPr>
+          </w:p>
+          <w:p>
+            <w:pPr>
+              <w:rPr>
+                <w:sz w:val="16"/>
+                <w:szCs w:val="16"/>
+                <w:lang w:eastAsia="pt-BR"/>
+              </w:rPr>
+            </w:pPr>
+          </w:p>
+          <w:p>
+            <w:pPr>
+              <w:rPr>
+                <w:rFonts w:ascii="Arial" w:hAnsi="Arial" w:cs="Arial"/>
+                <w:iCs/>
+                <w:sz w:val="16"/>
+                <w:szCs w:val="16"/>
+                <w:lang w:eastAsia="pt-BR"/>
+              </w:rPr>
+            </w:pPr>
+            <m:oMathPara>
+              <m:oMath>
+                <m:f>
+                  <m:fPr>
+                    <m:ctrlPr>
+                      <w:rPr>
+                        <w:rFonts w:ascii="Cambria Math" w:hAnsi="Cambria Math" w:cs="Arial"/>
+                        <w:sz w:val="16"/>
+                        <w:szCs w:val="16"/>
+                        <w:lang w:eastAsia="pt-BR"/>
+                      </w:rPr>
+                    </m:ctrlPr>
+                  </m:fPr>
+                  <m:num>
+                    <m:r>
+                      <w:rPr>
+                        <w:rFonts w:ascii="Cambria Math" w:hAnsi="Cambria Math" w:cs="Arial"/>
+                        <w:sz w:val="16"/>
+                        <w:szCs w:val="16"/>
+                        <w:lang w:eastAsia="pt-BR"/>
+                      </w:rPr>
+                      <m:t>n</m:t>
+                    </m:r>
+                    <m:r>
+                      <m:rPr>
+                        <m:sty m:val="p"/>
+                      </m:rPr>
+                      <w:rPr>
+                        <w:rFonts w:ascii="Cambria Math" w:hAnsi="Cambria Math" w:cs="Arial"/>
+                        <w:sz w:val="16"/>
+                        <w:szCs w:val="16"/>
+                        <w:lang w:eastAsia="pt-BR"/>
+                      </w:rPr>
+                      <m:t xml:space="preserve">º </m:t>
+                    </m:r>
+                    <m:r>
+                      <w:rPr>
+                        <w:rFonts w:ascii="Cambria Math" w:hAnsi="Cambria Math" w:cs="Arial"/>
+                        <w:sz w:val="16"/>
+                        <w:szCs w:val="16"/>
+                        <w:lang w:eastAsia="pt-BR"/>
+                      </w:rPr>
+                      <m:t>materiais cadastrados</m:t>
+                    </m:r>
+                    <m:r>
+                      <w:rPr>
+                        <w:rFonts w:ascii="Cambria Math" w:hAnsi="Cambria Math" w:cs="Arial"/>
+                        <w:sz w:val="16"/>
+                        <w:szCs w:val="16"/>
+                        <w:lang w:eastAsia="pt-BR"/>
+                      </w:rPr>
+                      <m:t xml:space="preserve"> </m:t>
+                    </m:r>
+                    <m:r>
+                      <w:rPr>
+                        <w:rFonts w:ascii="Cambria Math" w:hAnsi="Cambria Math" w:cs="Arial"/>
+                        <w:sz w:val="16"/>
+                        <w:szCs w:val="16"/>
+                        <w:lang w:eastAsia="pt-BR"/>
+                      </w:rPr>
+                      <m:t>doados</m:t>
+                    </m:r>
+                  </m:num>
+                  <m:den>
+                    <m:r>
+                      <w:rPr>
+                        <w:rFonts w:ascii="Cambria Math" w:hAnsi="Cambria Math" w:cs="Arial"/>
+                        <w:sz w:val="16"/>
+                        <w:szCs w:val="16"/>
+                        <w:lang w:eastAsia="pt-BR"/>
+                      </w:rPr>
+                      <m:t>qte</m:t>
+                    </m:r>
+                    <m:r>
+                      <m:rPr>
+                        <m:sty m:val="p"/>
+                      </m:rPr>
+                      <w:rPr>
+                        <w:rFonts w:ascii="Cambria Math" w:hAnsi="Cambria Math" w:cs="Arial"/>
+                        <w:sz w:val="16"/>
+                        <w:szCs w:val="16"/>
+                        <w:lang w:eastAsia="pt-BR"/>
+                      </w:rPr>
+                      <m:t xml:space="preserve"> </m:t>
+                    </m:r>
+                    <m:r>
+                      <w:rPr>
+                        <w:rFonts w:ascii="Cambria Math" w:hAnsi="Cambria Math" w:cs="Arial"/>
+                        <w:sz w:val="16"/>
+                        <w:szCs w:val="16"/>
+                        <w:lang w:eastAsia="pt-BR"/>
+                      </w:rPr>
+                      <m:t>total</m:t>
+                    </m:r>
+                    <m:r>
+                      <m:rPr>
+                        <m:sty m:val="p"/>
+                      </m:rPr>
+                      <w:rPr>
+                        <w:rFonts w:ascii="Cambria Math" w:hAnsi="Cambria Math" w:cs="Arial"/>
+                        <w:sz w:val="16"/>
+                        <w:szCs w:val="16"/>
+                        <w:lang w:eastAsia="pt-BR"/>
+                      </w:rPr>
+                      <m:t xml:space="preserve"> </m:t>
+                    </m:r>
+                    <m:r>
+                      <w:rPr>
+                        <w:rFonts w:ascii="Cambria Math" w:hAnsi="Cambria Math" w:cs="Arial"/>
+                        <w:sz w:val="16"/>
+                        <w:szCs w:val="16"/>
+                        <w:lang w:eastAsia="pt-BR"/>
+                      </w:rPr>
+                      <m:t>de demandas cadastradas</m:t>
+                    </m:r>
+                  </m:den>
+                </m:f>
+              </m:oMath>
+            </m:oMathPara>
+          </w:p>
+          <w:p>
+            <w:pPr>
+              <w:rPr>
+                <w:sz w:val="20"/>
+                <w:szCs w:val="20"/>
+                <w:lang w:eastAsia="pt-BR"/>
+              </w:rPr>
+            </w:pPr>
+            <m:oMathPara>
+              <m:oMath>
+                <m:r>
+                  <w:rPr>
+                    <w:rFonts w:ascii="Cambria Math" w:hAnsi="Cambria Math" w:cs="Arial"/>
+                    <w:sz w:val="16"/>
+                    <w:szCs w:val="16"/>
+                    <w:lang w:eastAsia="pt-BR"/>
+                  </w:rPr>
+                  <m:t>x</m:t>
+                </m:r>
+                <m:r>
+                  <m:rPr>
+                    <m:sty m:val="p"/>
+                  </m:rPr>
+                  <w:rPr>
+                    <w:rFonts w:ascii="Cambria Math" w:hAnsi="Cambria Math" w:cs="Arial"/>
+                    <w:sz w:val="16"/>
+                    <w:szCs w:val="16"/>
+                    <w:lang w:eastAsia="pt-BR"/>
+                  </w:rPr>
+                  <m:t>100</m:t>
+                </m:r>
+              </m:oMath>
+            </m:oMathPara>
+          </w:p>
+        </w:tc>
+        <w:tc>
+          <w:tcPr>
+            <w:tcW w:w="1559" w:type="dxa"/>
+            <w:shd w:val="clear" w:color="auto" w:fill="auto"/>
+          </w:tcPr>
+          <w:p>
+            <w:pPr>
+              <w:rPr>
+                <w:sz w:val="20"/>
+                <w:szCs w:val="20"/>
+                <w:lang w:eastAsia="pt-BR"/>
+              </w:rPr>
+            </w:pPr>
+            <w:r>
+              <w:rPr>
+                <w:rFonts w:ascii="Arial" w:hAnsi="Arial" w:cs="Arial"/>
+                <w:sz w:val="24"/>
+                <w:szCs w:val="24"/>
+                <w:lang w:eastAsia="pt-BR"/>
+              </w:rPr>
+              <w:t xml:space="preserve">Tabela </w:t>
+            </w:r>
+            <w:r>
+              <w:rPr>
+                <w:rFonts w:ascii="Arial" w:hAnsi="Arial" w:cs="Arial"/>
+                <w:sz w:val="24"/>
+                <w:szCs w:val="24"/>
+                <w:lang w:eastAsia="pt-BR"/>
+              </w:rPr>
+              <w:t>materiais</w:t>
+            </w:r>
+          </w:p>
+        </w:tc>
+        <w:tc>
+          <w:tcPr>
+            <w:tcW w:w="1276" w:type="dxa"/>
+            <w:shd w:val="clear" w:color="auto" w:fill="auto"/>
+          </w:tcPr>
+          <w:p>
+            <w:pPr>
+              <w:rPr>
+                <w:sz w:val="20"/>
+                <w:szCs w:val="20"/>
+                <w:lang w:eastAsia="pt-BR"/>
+              </w:rPr>
+            </w:pPr>
+            <w:r>
+              <w:rPr>
+                <w:rFonts w:ascii="Arial" w:hAnsi="Arial" w:cs="Arial"/>
+                <w:sz w:val="24"/>
+                <w:szCs w:val="24"/>
+                <w:lang w:eastAsia="pt-BR"/>
+              </w:rPr>
+              <w:t>Crescimento</w:t>
+            </w:r>
+            <w:r>
+              <w:rPr>
+                <w:sz w:val="20"/>
+                <w:szCs w:val="20"/>
+                <w:lang w:eastAsia="pt-BR"/>
+              </w:rPr>
+              <w:t xml:space="preserve"> </w:t>
+            </w:r>
           </w:p>
         </w:tc>
       </w:tr>
@@ -1182,7 +1918,7 @@
     <w:sectPr>
       <w:headerReference w:type="default" r:id="rId8"/>
       <w:pgSz w:w="11906" w:h="16838"/>
-      <w:pgMar w:top="1701" w:right="1134" w:bottom="1134" w:left="1701" w:header="709" w:footer="709" w:gutter="0"/>
+      <w:pgMar w:top="720" w:right="720" w:bottom="720" w:left="720" w:header="709" w:footer="709" w:gutter="0"/>
       <w:cols w:space="708"/>
       <w:docGrid w:linePitch="360"/>
     </w:sectPr>
@@ -1191,7 +1927,7 @@
 </file>
 
 <file path=word/endnotes.xml><?xml version="1.0" encoding="utf-8"?>
-<w:endnotes xmlns:wpc="http://schemas.microsoft.com/office/word/2010/wordprocessingCanvas" xmlns:mo="http://schemas.microsoft.com/office/mac/office/2008/main" xmlns:mc="http://schemas.openxmlformats.org/markup-compatibility/2006" xmlns:mv="urn:schemas-microsoft-com:mac:vml" xmlns:o="urn:schemas-microsoft-com:office:office" xmlns:r="http://schemas.openxmlformats.org/officeDocument/2006/relationships" xmlns:m="http://schemas.openxmlformats.org/officeDocument/2006/math" xmlns:v="urn:schemas-microsoft-com:vml" xmlns:wp14="http://schemas.microsoft.com/office/word/2010/wordprocessingDrawing" xmlns:wp="http://schemas.openxmlformats.org/drawingml/2006/wordprocessingDrawing" xmlns:w10="urn:schemas-microsoft-com:office:word" xmlns:w="http://schemas.openxmlformats.org/wordprocessingml/2006/main" xmlns:w14="http://schemas.microsoft.com/office/word/2010/wordml" xmlns:w15="http://schemas.microsoft.com/office/word/2012/wordml" xmlns:wpg="http://schemas.microsoft.com/office/word/2010/wordprocessingGroup" xmlns:wpi="http://schemas.microsoft.com/office/word/2010/wordprocessingInk" xmlns:wne="http://schemas.microsoft.com/office/word/2006/wordml" xmlns:wps="http://schemas.microsoft.com/office/word/2010/wordprocessingShape" mc:Ignorable="w14 w15 wp14">
+<w:endnotes xmlns:wpc="http://schemas.microsoft.com/office/word/2010/wordprocessingCanvas" xmlns:mc="http://schemas.openxmlformats.org/markup-compatibility/2006" xmlns:o="urn:schemas-microsoft-com:office:office" xmlns:r="http://schemas.openxmlformats.org/officeDocument/2006/relationships" xmlns:m="http://schemas.openxmlformats.org/officeDocument/2006/math" xmlns:v="urn:schemas-microsoft-com:vml" xmlns:wp14="http://schemas.microsoft.com/office/word/2010/wordprocessingDrawing" xmlns:wp="http://schemas.openxmlformats.org/drawingml/2006/wordprocessingDrawing" xmlns:w10="urn:schemas-microsoft-com:office:word" xmlns:w="http://schemas.openxmlformats.org/wordprocessingml/2006/main" xmlns:w14="http://schemas.microsoft.com/office/word/2010/wordml" xmlns:w15="http://schemas.microsoft.com/office/word/2012/wordml" xmlns:wpg="http://schemas.microsoft.com/office/word/2010/wordprocessingGroup" xmlns:wpi="http://schemas.microsoft.com/office/word/2010/wordprocessingInk" xmlns:wne="http://schemas.microsoft.com/office/word/2006/wordml" xmlns:wps="http://schemas.microsoft.com/office/word/2010/wordprocessingShape" mc:Ignorable="w14 w15 wp14">
   <w:endnote w:type="separator" w:id="-1">
     <w:p>
       <w:pPr>
@@ -1216,7 +1952,7 @@
 </file>
 
 <file path=word/footnotes.xml><?xml version="1.0" encoding="utf-8"?>
-<w:footnotes xmlns:wpc="http://schemas.microsoft.com/office/word/2010/wordprocessingCanvas" xmlns:mo="http://schemas.microsoft.com/office/mac/office/2008/main" xmlns:mc="http://schemas.openxmlformats.org/markup-compatibility/2006" xmlns:mv="urn:schemas-microsoft-com:mac:vml" xmlns:o="urn:schemas-microsoft-com:office:office" xmlns:r="http://schemas.openxmlformats.org/officeDocument/2006/relationships" xmlns:m="http://schemas.openxmlformats.org/officeDocument/2006/math" xmlns:v="urn:schemas-microsoft-com:vml" xmlns:wp14="http://schemas.microsoft.com/office/word/2010/wordprocessingDrawing" xmlns:wp="http://schemas.openxmlformats.org/drawingml/2006/wordprocessingDrawing" xmlns:w10="urn:schemas-microsoft-com:office:word" xmlns:w="http://schemas.openxmlformats.org/wordprocessingml/2006/main" xmlns:w14="http://schemas.microsoft.com/office/word/2010/wordml" xmlns:w15="http://schemas.microsoft.com/office/word/2012/wordml" xmlns:wpg="http://schemas.microsoft.com/office/word/2010/wordprocessingGroup" xmlns:wpi="http://schemas.microsoft.com/office/word/2010/wordprocessingInk" xmlns:wne="http://schemas.microsoft.com/office/word/2006/wordml" xmlns:wps="http://schemas.microsoft.com/office/word/2010/wordprocessingShape" mc:Ignorable="w14 w15 wp14">
+<w:footnotes xmlns:wpc="http://schemas.microsoft.com/office/word/2010/wordprocessingCanvas" xmlns:mc="http://schemas.openxmlformats.org/markup-compatibility/2006" xmlns:o="urn:schemas-microsoft-com:office:office" xmlns:r="http://schemas.openxmlformats.org/officeDocument/2006/relationships" xmlns:m="http://schemas.openxmlformats.org/officeDocument/2006/math" xmlns:v="urn:schemas-microsoft-com:vml" xmlns:wp14="http://schemas.microsoft.com/office/word/2010/wordprocessingDrawing" xmlns:wp="http://schemas.openxmlformats.org/drawingml/2006/wordprocessingDrawing" xmlns:w10="urn:schemas-microsoft-com:office:word" xmlns:w="http://schemas.openxmlformats.org/wordprocessingml/2006/main" xmlns:w14="http://schemas.microsoft.com/office/word/2010/wordml" xmlns:w15="http://schemas.microsoft.com/office/word/2012/wordml" xmlns:wpg="http://schemas.microsoft.com/office/word/2010/wordprocessingGroup" xmlns:wpi="http://schemas.microsoft.com/office/word/2010/wordprocessingInk" xmlns:wne="http://schemas.microsoft.com/office/word/2006/wordml" xmlns:wps="http://schemas.microsoft.com/office/word/2010/wordprocessingShape" mc:Ignorable="w14 w15 wp14">
   <w:footnote w:type="separator" w:id="-1">
     <w:p>
       <w:pPr>
@@ -1241,7 +1977,7 @@
 </file>
 
 <file path=word/header1.xml><?xml version="1.0" encoding="utf-8"?>
-<w:hdr xmlns:wpc="http://schemas.microsoft.com/office/word/2010/wordprocessingCanvas" xmlns:mo="http://schemas.microsoft.com/office/mac/office/2008/main" xmlns:mc="http://schemas.openxmlformats.org/markup-compatibility/2006" xmlns:mv="urn:schemas-microsoft-com:mac:vml" xmlns:o="urn:schemas-microsoft-com:office:office" xmlns:r="http://schemas.openxmlformats.org/officeDocument/2006/relationships" xmlns:m="http://schemas.openxmlformats.org/officeDocument/2006/math" xmlns:v="urn:schemas-microsoft-com:vml" xmlns:wp14="http://schemas.microsoft.com/office/word/2010/wordprocessingDrawing" xmlns:wp="http://schemas.openxmlformats.org/drawingml/2006/wordprocessingDrawing" xmlns:w10="urn:schemas-microsoft-com:office:word" xmlns:w="http://schemas.openxmlformats.org/wordprocessingml/2006/main" xmlns:w14="http://schemas.microsoft.com/office/word/2010/wordml" xmlns:w15="http://schemas.microsoft.com/office/word/2012/wordml" xmlns:wpg="http://schemas.microsoft.com/office/word/2010/wordprocessingGroup" xmlns:wpi="http://schemas.microsoft.com/office/word/2010/wordprocessingInk" xmlns:wne="http://schemas.microsoft.com/office/word/2006/wordml" xmlns:wps="http://schemas.microsoft.com/office/word/2010/wordprocessingShape" mc:Ignorable="w14 w15 wp14">
+<w:hdr xmlns:wpc="http://schemas.microsoft.com/office/word/2010/wordprocessingCanvas" xmlns:mc="http://schemas.openxmlformats.org/markup-compatibility/2006" xmlns:o="urn:schemas-microsoft-com:office:office" xmlns:r="http://schemas.openxmlformats.org/officeDocument/2006/relationships" xmlns:m="http://schemas.openxmlformats.org/officeDocument/2006/math" xmlns:v="urn:schemas-microsoft-com:vml" xmlns:wp14="http://schemas.microsoft.com/office/word/2010/wordprocessingDrawing" xmlns:wp="http://schemas.openxmlformats.org/drawingml/2006/wordprocessingDrawing" xmlns:w10="urn:schemas-microsoft-com:office:word" xmlns:w="http://schemas.openxmlformats.org/wordprocessingml/2006/main" xmlns:w14="http://schemas.microsoft.com/office/word/2010/wordml" xmlns:w15="http://schemas.microsoft.com/office/word/2012/wordml" xmlns:wpg="http://schemas.microsoft.com/office/word/2010/wordprocessingGroup" xmlns:wpi="http://schemas.microsoft.com/office/word/2010/wordprocessingInk" xmlns:wne="http://schemas.microsoft.com/office/word/2006/wordml" xmlns:wps="http://schemas.microsoft.com/office/word/2010/wordprocessingShape" mc:Ignorable="w14 w15 wp14">
   <w:p>
     <w:pPr>
       <w:pStyle w:val="Cabealho"/>
@@ -1275,7 +2011,7 @@
 </file>
 
 <file path=word/numbering.xml><?xml version="1.0" encoding="utf-8"?>
-<w:numbering xmlns:wpc="http://schemas.microsoft.com/office/word/2010/wordprocessingCanvas" xmlns:mo="http://schemas.microsoft.com/office/mac/office/2008/main" xmlns:mc="http://schemas.openxmlformats.org/markup-compatibility/2006" xmlns:mv="urn:schemas-microsoft-com:mac:vml" xmlns:o="urn:schemas-microsoft-com:office:office" xmlns:r="http://schemas.openxmlformats.org/officeDocument/2006/relationships" xmlns:m="http://schemas.openxmlformats.org/officeDocument/2006/math" xmlns:v="urn:schemas-microsoft-com:vml" xmlns:wp14="http://schemas.microsoft.com/office/word/2010/wordprocessingDrawing" xmlns:wp="http://schemas.openxmlformats.org/drawingml/2006/wordprocessingDrawing" xmlns:w10="urn:schemas-microsoft-com:office:word" xmlns:w="http://schemas.openxmlformats.org/wordprocessingml/2006/main" xmlns:w14="http://schemas.microsoft.com/office/word/2010/wordml" xmlns:w15="http://schemas.microsoft.com/office/word/2012/wordml" xmlns:wpg="http://schemas.microsoft.com/office/word/2010/wordprocessingGroup" xmlns:wpi="http://schemas.microsoft.com/office/word/2010/wordprocessingInk" xmlns:wne="http://schemas.microsoft.com/office/word/2006/wordml" xmlns:wps="http://schemas.microsoft.com/office/word/2010/wordprocessingShape" mc:Ignorable="w14 w15 wp14">
+<w:numbering xmlns:wpc="http://schemas.microsoft.com/office/word/2010/wordprocessingCanvas" xmlns:mc="http://schemas.openxmlformats.org/markup-compatibility/2006" xmlns:o="urn:schemas-microsoft-com:office:office" xmlns:r="http://schemas.openxmlformats.org/officeDocument/2006/relationships" xmlns:m="http://schemas.openxmlformats.org/officeDocument/2006/math" xmlns:v="urn:schemas-microsoft-com:vml" xmlns:wp14="http://schemas.microsoft.com/office/word/2010/wordprocessingDrawing" xmlns:wp="http://schemas.openxmlformats.org/drawingml/2006/wordprocessingDrawing" xmlns:w10="urn:schemas-microsoft-com:office:word" xmlns:w="http://schemas.openxmlformats.org/wordprocessingml/2006/main" xmlns:w14="http://schemas.microsoft.com/office/word/2010/wordml" xmlns:w15="http://schemas.microsoft.com/office/word/2012/wordml" xmlns:wpg="http://schemas.microsoft.com/office/word/2010/wordprocessingGroup" xmlns:wpi="http://schemas.microsoft.com/office/word/2010/wordprocessingInk" xmlns:wne="http://schemas.microsoft.com/office/word/2006/wordml" xmlns:wps="http://schemas.microsoft.com/office/word/2010/wordprocessingShape" mc:Ignorable="w14 w15 wp14">
   <w:abstractNum w:abstractNumId="0">
     <w:nsid w:val="FFFFFF1D"/>
     <w:multiLevelType w:val="multilevel"/>
@@ -5737,7 +6473,7 @@
     </w:rPrDefault>
     <w:pPrDefault/>
   </w:docDefaults>
-  <w:latentStyles w:defLockedState="0" w:defUIPriority="99" w:defSemiHidden="0" w:defUnhideWhenUsed="0" w:defQFormat="0" w:count="382">
+  <w:latentStyles w:defLockedState="0" w:defUIPriority="99" w:defSemiHidden="0" w:defUnhideWhenUsed="0" w:defQFormat="0" w:count="371">
     <w:lsdException w:name="Normal" w:uiPriority="0" w:qFormat="1"/>
     <w:lsdException w:name="heading 1" w:uiPriority="9" w:qFormat="1"/>
     <w:lsdException w:name="heading 2" w:uiPriority="9" w:qFormat="1"/>
@@ -6109,8 +6845,6 @@
     <w:lsdException w:name="List Table 5 Dark Accent 6" w:uiPriority="50"/>
     <w:lsdException w:name="List Table 6 Colorful Accent 6" w:uiPriority="51"/>
     <w:lsdException w:name="List Table 7 Colorful Accent 6" w:uiPriority="52"/>
-    <w:lsdException w:name="Mention" w:semiHidden="1" w:unhideWhenUsed="1"/>
-    <w:lsdException w:name="Smart Hyperlink" w:semiHidden="1" w:unhideWhenUsed="1"/>
   </w:latentStyles>
   <w:style w:type="paragraph" w:default="1" w:styleId="Normal">
     <w:name w:val="Normal"/>
@@ -6324,7 +7058,7 @@
       <w:lang w:eastAsia="en-US"/>
     </w:rPr>
   </w:style>
-  <w:style w:type="character" w:styleId="Hiperlink">
+  <w:style w:type="character" w:styleId="Hyperlink">
     <w:name w:val="Hyperlink"/>
     <w:uiPriority w:val="99"/>
     <w:unhideWhenUsed/>
@@ -7186,7 +7920,7 @@
 </file>
 
 <file path=customXml/itemProps1.xml><?xml version="1.0" encoding="utf-8"?>
-<ds:datastoreItem xmlns:ds="http://schemas.openxmlformats.org/officeDocument/2006/customXml" ds:itemID="{04A2CB40-2102-7546-8CFD-788C7A20092F}">
+<ds:datastoreItem xmlns:ds="http://schemas.openxmlformats.org/officeDocument/2006/customXml" ds:itemID="{F671680D-D257-4DE1-8FA6-1867234171B1}">
   <ds:schemaRefs>
     <ds:schemaRef ds:uri="http://schemas.openxmlformats.org/officeDocument/2006/bibliography"/>
   </ds:schemaRefs>

</xml_diff>